<commit_message>
This update takes in a flawed camera orderfragment whereby i'm trying to the image capture crashes out the app. It was the image replacement im working on. This update has a new fancy tshirt icon for the app! order fragment has a toggle switch that still does SFA! There are still many elements not work. Camera in orderFragment once worked but since trying to make the imageView class try to change the picture. The camera now crashes the app out, the error lies on line 163. Sorry i really tried.
</commit_message>
<xml_diff>
--- a/Assignment 4/SDA_A4_2019_MatthewFader.docx
+++ b/Assignment 4/SDA_A4_2019_MatthewFader.docx
@@ -18,17 +18,43 @@
         <w:pStyle w:val="Subtitle"/>
       </w:pPr>
       <w:r>
-        <w:t xml:space="preserve">ReadMe - </w:t>
+        <w:t xml:space="preserve">ReadMe </w:t>
+      </w:r>
+      <w:r>
+        <w:t>–</w:t>
+      </w:r>
+      <w:r>
+        <w:t xml:space="preserve"> </w:t>
+      </w:r>
+      <w:r>
+        <w:t xml:space="preserve">Resources - </w:t>
       </w:r>
       <w:r>
         <w:t>License information</w:t>
       </w:r>
       <w:r>
+        <w:t xml:space="preserve"> -</w:t>
+      </w:r>
+      <w:r>
         <w:t xml:space="preserve"> and problem resolution.</w:t>
       </w:r>
       <w:r>
         <w:tab/>
-        <w:t>18/12/2018</w:t>
+      </w:r>
+      <w:r>
+        <w:t>03</w:t>
+      </w:r>
+      <w:r>
+        <w:t>/</w:t>
+      </w:r>
+      <w:r>
+        <w:t>02</w:t>
+      </w:r>
+      <w:r>
+        <w:t>/201</w:t>
+      </w:r>
+      <w:r>
+        <w:t>9</w:t>
       </w:r>
     </w:p>
     <w:p>
@@ -43,6 +69,7 @@
     </w:p>
     <w:p>
       <w:pPr>
+        <w:jc w:val="left"/>
         <w:rPr>
           <w:smallCaps/>
           <w:color w:val="FF0000"/>
@@ -58,6 +85,14 @@
     </w:p>
     <w:sdt>
       <w:sdtPr>
+        <w:rPr>
+          <w:smallCaps w:val="0"/>
+          <w:color w:val="auto"/>
+          <w:spacing w:val="0"/>
+          <w:sz w:val="24"/>
+          <w:szCs w:val="20"/>
+          <w:lang w:bidi="ar-SA"/>
+        </w:rPr>
         <w:id w:val="-194781344"/>
         <w:docPartObj>
           <w:docPartGallery w:val="Table of Contents"/>
@@ -68,13 +103,7 @@
         <w:rPr>
           <w:b/>
           <w:bCs/>
-          <w:smallCaps w:val="0"/>
           <w:noProof/>
-          <w:color w:val="auto"/>
-          <w:spacing w:val="0"/>
-          <w:sz w:val="24"/>
-          <w:szCs w:val="20"/>
-          <w:lang w:bidi="ar-SA"/>
         </w:rPr>
       </w:sdtEndPr>
       <w:sdtContent>
@@ -94,6 +123,9 @@
             </w:tabs>
             <w:rPr>
               <w:noProof/>
+              <w:sz w:val="22"/>
+              <w:szCs w:val="22"/>
+              <w:lang w:val="en-CA" w:eastAsia="en-CA"/>
             </w:rPr>
           </w:pPr>
           <w:r>
@@ -120,7 +152,7 @@
             </w:rPr>
             <w:fldChar w:fldCharType="separate"/>
           </w:r>
-          <w:hyperlink w:anchor="_Toc536222328" w:history="1">
+          <w:hyperlink w:anchor="_Toc536866155" w:history="1">
             <w:r>
               <w:rPr>
                 <w:rStyle w:val="Hyperlink"/>
@@ -147,7 +179,7 @@
                 <w:noProof/>
                 <w:webHidden/>
               </w:rPr>
-              <w:instrText xml:space="preserve"> PAGEREF _Toc536222328 \h </w:instrText>
+              <w:instrText xml:space="preserve"> PAGEREF _Toc536866155 \h </w:instrText>
             </w:r>
             <w:r>
               <w:rPr>
@@ -186,9 +218,12 @@
             </w:tabs>
             <w:rPr>
               <w:noProof/>
+              <w:sz w:val="22"/>
+              <w:szCs w:val="22"/>
+              <w:lang w:val="en-CA" w:eastAsia="en-CA"/>
             </w:rPr>
           </w:pPr>
-          <w:hyperlink w:anchor="_Toc536222329" w:history="1">
+          <w:hyperlink w:anchor="_Toc536866156" w:history="1">
             <w:r>
               <w:rPr>
                 <w:rStyle w:val="Hyperlink"/>
@@ -215,7 +250,7 @@
                 <w:noProof/>
                 <w:webHidden/>
               </w:rPr>
-              <w:instrText xml:space="preserve"> PAGEREF _Toc536222329 \h </w:instrText>
+              <w:instrText xml:space="preserve"> PAGEREF _Toc536866156 \h </w:instrText>
             </w:r>
             <w:r>
               <w:rPr>
@@ -254,9 +289,12 @@
             </w:tabs>
             <w:rPr>
               <w:noProof/>
+              <w:sz w:val="22"/>
+              <w:szCs w:val="22"/>
+              <w:lang w:val="en-CA" w:eastAsia="en-CA"/>
             </w:rPr>
           </w:pPr>
-          <w:hyperlink w:anchor="_Toc536222330" w:history="1">
+          <w:hyperlink w:anchor="_Toc536866157" w:history="1">
             <w:r>
               <w:rPr>
                 <w:rStyle w:val="Hyperlink"/>
@@ -283,7 +321,7 @@
                 <w:noProof/>
                 <w:webHidden/>
               </w:rPr>
-              <w:instrText xml:space="preserve"> PAGEREF _Toc536222330 \h </w:instrText>
+              <w:instrText xml:space="preserve"> PAGEREF _Toc536866157 \h </w:instrText>
             </w:r>
             <w:r>
               <w:rPr>
@@ -322,9 +360,83 @@
             </w:tabs>
             <w:rPr>
               <w:noProof/>
+              <w:sz w:val="22"/>
+              <w:szCs w:val="22"/>
+              <w:lang w:val="en-CA" w:eastAsia="en-CA"/>
             </w:rPr>
           </w:pPr>
-          <w:hyperlink w:anchor="_Toc536222331" w:history="1">
+          <w:hyperlink w:anchor="_Toc536866158" w:history="1">
+            <w:r>
+              <w:rPr>
+                <w:rStyle w:val="Hyperlink"/>
+                <w:noProof/>
+              </w:rPr>
+              <w:t>License Information.</w:t>
+            </w:r>
+            <w:r>
+              <w:rPr>
+                <w:noProof/>
+                <w:webHidden/>
+              </w:rPr>
+              <w:tab/>
+            </w:r>
+            <w:r>
+              <w:rPr>
+                <w:noProof/>
+                <w:webHidden/>
+              </w:rPr>
+              <w:fldChar w:fldCharType="begin"/>
+            </w:r>
+            <w:r>
+              <w:rPr>
+                <w:noProof/>
+                <w:webHidden/>
+              </w:rPr>
+              <w:instrText xml:space="preserve"> PAGEREF _Toc536866158 \h </w:instrText>
+            </w:r>
+            <w:r>
+              <w:rPr>
+                <w:noProof/>
+                <w:webHidden/>
+              </w:rPr>
+            </w:r>
+            <w:r>
+              <w:rPr>
+                <w:noProof/>
+                <w:webHidden/>
+              </w:rPr>
+              <w:fldChar w:fldCharType="separate"/>
+            </w:r>
+            <w:r>
+              <w:rPr>
+                <w:noProof/>
+                <w:webHidden/>
+              </w:rPr>
+              <w:t>6</w:t>
+            </w:r>
+            <w:r>
+              <w:rPr>
+                <w:noProof/>
+                <w:webHidden/>
+              </w:rPr>
+              <w:fldChar w:fldCharType="end"/>
+            </w:r>
+          </w:hyperlink>
+        </w:p>
+        <w:p>
+          <w:pPr>
+            <w:pStyle w:val="TOC2"/>
+            <w:tabs>
+              <w:tab w:val="right" w:leader="dot" w:pos="9350"/>
+            </w:tabs>
+            <w:rPr>
+              <w:noProof/>
+              <w:sz w:val="22"/>
+              <w:szCs w:val="22"/>
+              <w:lang w:val="en-CA" w:eastAsia="en-CA"/>
+            </w:rPr>
+          </w:pPr>
+          <w:hyperlink w:anchor="_Toc536866159" w:history="1">
             <w:r>
               <w:rPr>
                 <w:rStyle w:val="Hyperlink"/>
@@ -351,7 +463,7 @@
                 <w:noProof/>
                 <w:webHidden/>
               </w:rPr>
-              <w:instrText xml:space="preserve"> PAGEREF _Toc536222331 \h </w:instrText>
+              <w:instrText xml:space="preserve"> PAGEREF _Toc536866159 \h </w:instrText>
             </w:r>
             <w:r>
               <w:rPr>
@@ -371,7 +483,7 @@
                 <w:noProof/>
                 <w:webHidden/>
               </w:rPr>
-              <w:t>5</w:t>
+              <w:t>6</w:t>
             </w:r>
             <w:r>
               <w:rPr>
@@ -384,15 +496,18 @@
         </w:p>
         <w:p>
           <w:pPr>
-            <w:pStyle w:val="TOC1"/>
+            <w:pStyle w:val="TOC2"/>
             <w:tabs>
               <w:tab w:val="right" w:leader="dot" w:pos="9350"/>
             </w:tabs>
             <w:rPr>
               <w:noProof/>
+              <w:sz w:val="22"/>
+              <w:szCs w:val="22"/>
+              <w:lang w:val="en-CA" w:eastAsia="en-CA"/>
             </w:rPr>
           </w:pPr>
-          <w:hyperlink w:anchor="_Toc536222332" w:history="1">
+          <w:hyperlink w:anchor="_Toc536866160" w:history="1">
             <w:r>
               <w:rPr>
                 <w:rStyle w:val="Hyperlink"/>
@@ -400,7 +515,7 @@
                 <w:noProof/>
                 <w:lang w:eastAsia="en-CA"/>
               </w:rPr>
-              <w:t>Apache</w:t>
+              <w:t>Apache License</w:t>
             </w:r>
             <w:r>
               <w:rPr>
@@ -421,7 +536,7 @@
                 <w:noProof/>
                 <w:webHidden/>
               </w:rPr>
-              <w:instrText xml:space="preserve"> PAGEREF _Toc536222332 \h </w:instrText>
+              <w:instrText xml:space="preserve"> PAGEREF _Toc536866160 \h </w:instrText>
             </w:r>
             <w:r>
               <w:rPr>
@@ -454,15 +569,18 @@
         </w:p>
         <w:p>
           <w:pPr>
-            <w:pStyle w:val="TOC1"/>
+            <w:pStyle w:val="TOC2"/>
             <w:tabs>
               <w:tab w:val="right" w:leader="dot" w:pos="9350"/>
             </w:tabs>
             <w:rPr>
               <w:noProof/>
+              <w:sz w:val="22"/>
+              <w:szCs w:val="22"/>
+              <w:lang w:val="en-CA" w:eastAsia="en-CA"/>
             </w:rPr>
           </w:pPr>
-          <w:hyperlink w:anchor="_Toc536222333" w:history="1">
+          <w:hyperlink w:anchor="_Toc536866161" w:history="1">
             <w:r>
               <w:rPr>
                 <w:rStyle w:val="Hyperlink"/>
@@ -489,7 +607,7 @@
                 <w:noProof/>
                 <w:webHidden/>
               </w:rPr>
-              <w:instrText xml:space="preserve"> PAGEREF _Toc536222333 \h </w:instrText>
+              <w:instrText xml:space="preserve"> PAGEREF _Toc536866161 \h </w:instrText>
             </w:r>
             <w:r>
               <w:rPr>
@@ -509,7 +627,7 @@
                 <w:noProof/>
                 <w:webHidden/>
               </w:rPr>
-              <w:t>10</w:t>
+              <w:t>11</w:t>
             </w:r>
             <w:r>
               <w:rPr>
@@ -528,9 +646,12 @@
             </w:tabs>
             <w:rPr>
               <w:noProof/>
+              <w:sz w:val="22"/>
+              <w:szCs w:val="22"/>
+              <w:lang w:val="en-CA" w:eastAsia="en-CA"/>
             </w:rPr>
           </w:pPr>
-          <w:hyperlink w:anchor="_Toc536222334" w:history="1">
+          <w:hyperlink w:anchor="_Toc536866162" w:history="1">
             <w:r>
               <w:rPr>
                 <w:rStyle w:val="Hyperlink"/>
@@ -557,7 +678,7 @@
                 <w:noProof/>
                 <w:webHidden/>
               </w:rPr>
-              <w:instrText xml:space="preserve"> PAGEREF _Toc536222334 \h </w:instrText>
+              <w:instrText xml:space="preserve"> PAGEREF _Toc536866162 \h </w:instrText>
             </w:r>
             <w:r>
               <w:rPr>
@@ -596,9 +717,12 @@
             </w:tabs>
             <w:rPr>
               <w:noProof/>
+              <w:sz w:val="22"/>
+              <w:szCs w:val="22"/>
+              <w:lang w:val="en-CA" w:eastAsia="en-CA"/>
             </w:rPr>
           </w:pPr>
-          <w:hyperlink w:anchor="_Toc536222335" w:history="1">
+          <w:hyperlink w:anchor="_Toc536866163" w:history="1">
             <w:r>
               <w:rPr>
                 <w:rStyle w:val="Hyperlink"/>
@@ -625,7 +749,7 @@
                 <w:noProof/>
                 <w:webHidden/>
               </w:rPr>
-              <w:instrText xml:space="preserve"> PAGEREF _Toc536222335 \h </w:instrText>
+              <w:instrText xml:space="preserve"> PAGEREF _Toc536866163 \h </w:instrText>
             </w:r>
             <w:r>
               <w:rPr>
@@ -657,6 +781,9 @@
           </w:hyperlink>
         </w:p>
         <w:p>
+          <w:pPr>
+            <w:jc w:val="left"/>
+          </w:pPr>
           <w:r>
             <w:rPr>
               <w:b/>
@@ -675,6 +802,7 @@
     </w:p>
     <w:p>
       <w:pPr>
+        <w:jc w:val="left"/>
         <w:rPr>
           <w:smallCaps/>
           <w:color w:val="FF0000"/>
@@ -692,7 +820,7 @@
       <w:pPr>
         <w:pStyle w:val="Heading2"/>
       </w:pPr>
-      <w:bookmarkStart w:id="0" w:name="_Toc536222328"/>
+      <w:bookmarkStart w:id="0" w:name="_Toc536866155"/>
       <w:r>
         <w:t>Personal disclaimer</w:t>
       </w:r>
@@ -700,6 +828,7 @@
     </w:p>
     <w:p>
       <w:pPr>
+        <w:jc w:val="left"/>
         <w:rPr>
           <w:lang w:val="en-CA"/>
         </w:rPr>
@@ -803,7 +932,7 @@
       <w:pPr>
         <w:pStyle w:val="Heading2"/>
       </w:pPr>
-      <w:bookmarkStart w:id="1" w:name="_Toc536222329"/>
+      <w:bookmarkStart w:id="1" w:name="_Toc536866156"/>
       <w:r>
         <w:t>YouTube content</w:t>
       </w:r>
@@ -811,38 +940,96 @@
     </w:p>
     <w:p>
       <w:pPr>
-        <w:rPr>
-          <w:lang w:val="en-CA"/>
-        </w:rPr>
-      </w:pPr>
-      <w:r>
-        <w:rPr>
-          <w:lang w:val="en-CA"/>
-        </w:rPr>
-        <w:t xml:space="preserve">Assignment 3 OrderActivity.java screencast- </w:t>
-      </w:r>
-      <w:hyperlink r:id="rId6" w:tgtFrame="_blank" w:history="1">
-        <w:r>
-          <w:rPr>
-            <w:rStyle w:val="Hyperlink"/>
-          </w:rPr>
-          <w:t>https://youtu.be/dww5C6INvjk</w:t>
-        </w:r>
-      </w:hyperlink>
-    </w:p>
-    <w:p>
-      <w:pPr>
-        <w:rPr>
-          <w:lang w:val="en-CA"/>
-        </w:rPr>
-      </w:pPr>
-      <w:r>
-        <w:rPr>
-          <w:lang w:val="en-CA"/>
-        </w:rPr>
-        <w:t xml:space="preserve">Assignment 3 AndroidFlavorAdapter.java screencast- </w:t>
-      </w:r>
-      <w:hyperlink r:id="rId7" w:history="1">
+        <w:jc w:val="left"/>
+        <w:rPr>
+          <w:lang w:val="en-CA"/>
+        </w:rPr>
+      </w:pPr>
+      <w:r>
+        <w:rPr>
+          <w:lang w:val="en-CA"/>
+        </w:rPr>
+        <w:t xml:space="preserve">Assignment </w:t>
+      </w:r>
+      <w:r>
+        <w:rPr>
+          <w:lang w:val="en-CA"/>
+        </w:rPr>
+        <w:t>4</w:t>
+      </w:r>
+      <w:r>
+        <w:rPr>
+          <w:lang w:val="en-CA"/>
+        </w:rPr>
+        <w:t xml:space="preserve"> </w:t>
+      </w:r>
+      <w:proofErr w:type="spellStart"/>
+      <w:r>
+        <w:rPr>
+          <w:lang w:val="en-CA"/>
+        </w:rPr>
+        <w:t>actionTabFragPager</w:t>
+      </w:r>
+      <w:proofErr w:type="spellEnd"/>
+      <w:r>
+        <w:rPr>
+          <w:lang w:val="en-CA"/>
+        </w:rPr>
+        <w:t xml:space="preserve"> </w:t>
+      </w:r>
+      <w:r>
+        <w:rPr>
+          <w:lang w:val="en-CA"/>
+        </w:rPr>
+        <w:t xml:space="preserve">screencast- </w:t>
+      </w:r>
+      <w:r>
+        <w:rPr>
+          <w:rStyle w:val="Hyperlink"/>
+        </w:rPr>
+        <w:t>https://youtu.be/ARVdz8jDmkg</w:t>
+      </w:r>
+      <w:bookmarkStart w:id="2" w:name="_GoBack"/>
+      <w:bookmarkEnd w:id="2"/>
+    </w:p>
+    <w:p>
+      <w:pPr>
+        <w:jc w:val="left"/>
+        <w:rPr>
+          <w:lang w:val="en-CA"/>
+        </w:rPr>
+      </w:pPr>
+      <w:r>
+        <w:rPr>
+          <w:lang w:val="en-CA"/>
+        </w:rPr>
+        <w:t xml:space="preserve">Assignment </w:t>
+      </w:r>
+      <w:r>
+        <w:rPr>
+          <w:lang w:val="en-CA"/>
+        </w:rPr>
+        <w:t>4 client</w:t>
+      </w:r>
+      <w:r>
+        <w:rPr>
+          <w:lang w:val="en-CA"/>
+        </w:rPr>
+        <w:t xml:space="preserve"> screencast</w:t>
+      </w:r>
+      <w:r>
+        <w:rPr>
+          <w:lang w:val="en-CA"/>
+        </w:rPr>
+        <w:t xml:space="preserve"> (Please be advise due to technical limitations of my pc I was unable to run the emulator for this project) </w:t>
+      </w:r>
+      <w:r>
+        <w:rPr>
+          <w:lang w:val="en-CA"/>
+        </w:rPr>
+        <w:t xml:space="preserve">- </w:t>
+      </w:r>
+      <w:hyperlink r:id="rId6" w:history="1">
         <w:r>
           <w:rPr>
             <w:rStyle w:val="Hyperlink"/>
@@ -864,11 +1051,11 @@
       <w:pPr>
         <w:pStyle w:val="Heading2"/>
       </w:pPr>
-      <w:bookmarkStart w:id="2" w:name="_Toc536222330"/>
+      <w:bookmarkStart w:id="3" w:name="_Toc536866157"/>
       <w:r>
         <w:t>Used resources</w:t>
       </w:r>
-      <w:bookmarkEnd w:id="2"/>
+      <w:bookmarkEnd w:id="3"/>
     </w:p>
     <w:p>
       <w:pPr>
@@ -886,7 +1073,7 @@
       <w:r>
         <w:t xml:space="preserve">View. </w:t>
       </w:r>
-      <w:hyperlink r:id="rId8" w:history="1">
+      <w:hyperlink r:id="rId7" w:history="1">
         <w:r>
           <w:rPr>
             <w:rStyle w:val="Hyperlink"/>
@@ -902,6 +1089,7 @@
           <w:id w:val="1707598474"/>
           <w:citation/>
         </w:sdtPr>
+        <w:sdtEndPr/>
         <w:sdtContent>
           <w:r>
             <w:fldChar w:fldCharType="begin"/>
@@ -955,6 +1143,7 @@
           <w:id w:val="2124032098"/>
           <w:citation/>
         </w:sdtPr>
+        <w:sdtEndPr/>
         <w:sdtContent>
           <w:r>
             <w:fldChar w:fldCharType="begin"/>
@@ -992,7 +1181,7 @@
       <w:pPr>
         <w:jc w:val="left"/>
       </w:pPr>
-      <w:hyperlink r:id="rId9" w:history="1">
+      <w:hyperlink r:id="rId8" w:history="1">
         <w:r>
           <w:rPr>
             <w:rStyle w:val="Hyperlink"/>
@@ -1008,7 +1197,7 @@
       <w:pPr>
         <w:jc w:val="left"/>
       </w:pPr>
-      <w:hyperlink r:id="rId10" w:history="1">
+      <w:hyperlink r:id="rId9" w:history="1">
         <w:r>
           <w:rPr>
             <w:rStyle w:val="Hyperlink"/>
@@ -1042,7 +1231,7 @@
       <w:r>
         <w:t xml:space="preserve"> </w:t>
       </w:r>
-      <w:hyperlink r:id="rId11" w:anchor="references" w:history="1">
+      <w:hyperlink r:id="rId10" w:anchor="references" w:history="1">
         <w:r>
           <w:rPr>
             <w:rStyle w:val="Hyperlink"/>
@@ -1058,6 +1247,7 @@
           <w:id w:val="2029601419"/>
           <w:citation/>
         </w:sdtPr>
+        <w:sdtEndPr/>
         <w:sdtContent>
           <w:r>
             <w:fldChar w:fldCharType="begin"/>
@@ -1100,7 +1290,7 @@
       <w:r>
         <w:t xml:space="preserve"> </w:t>
       </w:r>
-      <w:hyperlink r:id="rId12" w:history="1">
+      <w:hyperlink r:id="rId11" w:history="1">
         <w:r>
           <w:rPr>
             <w:rStyle w:val="Hyperlink"/>
@@ -1116,6 +1306,7 @@
           <w:id w:val="-1681656697"/>
           <w:citation/>
         </w:sdtPr>
+        <w:sdtEndPr/>
         <w:sdtContent>
           <w:r>
             <w:fldChar w:fldCharType="begin"/>
@@ -1155,7 +1346,7 @@
       <w:r>
         <w:t xml:space="preserve">-shirt image = </w:t>
       </w:r>
-      <w:hyperlink r:id="rId13" w:history="1">
+      <w:hyperlink r:id="rId12" w:history="1">
         <w:r>
           <w:rPr>
             <w:rStyle w:val="Hyperlink"/>
@@ -1182,6 +1373,11 @@
           <w:id w:val="-1325727642"/>
           <w:citation/>
         </w:sdtPr>
+        <w:sdtEndPr>
+          <w:rPr>
+            <w:rStyle w:val="Hyperlink"/>
+          </w:rPr>
+        </w:sdtEndPr>
         <w:sdtContent>
           <w:r>
             <w:rPr>
@@ -1229,7 +1425,7 @@
       <w:r>
         <w:t xml:space="preserve">olo image = </w:t>
       </w:r>
-      <w:hyperlink r:id="rId14" w:history="1">
+      <w:hyperlink r:id="rId13" w:history="1">
         <w:r>
           <w:rPr>
             <w:rStyle w:val="Hyperlink"/>
@@ -1245,6 +1441,11 @@
           <w:id w:val="1610239030"/>
           <w:citation/>
         </w:sdtPr>
+        <w:sdtEndPr>
+          <w:rPr>
+            <w:rStyle w:val="Hyperlink"/>
+          </w:rPr>
+        </w:sdtEndPr>
         <w:sdtContent>
           <w:r>
             <w:rPr>
@@ -1300,7 +1501,7 @@
       <w:r>
         <w:t xml:space="preserve">oodie image = </w:t>
       </w:r>
-      <w:hyperlink r:id="rId15" w:history="1">
+      <w:hyperlink r:id="rId14" w:history="1">
         <w:r>
           <w:rPr>
             <w:rStyle w:val="Hyperlink"/>
@@ -1322,6 +1523,11 @@
           <w:id w:val="-1644962770"/>
           <w:citation/>
         </w:sdtPr>
+        <w:sdtEndPr>
+          <w:rPr>
+            <w:rStyle w:val="Hyperlink"/>
+          </w:rPr>
+        </w:sdtEndPr>
         <w:sdtContent>
           <w:r>
             <w:rPr>
@@ -1369,7 +1575,7 @@
       <w:r>
         <w:t xml:space="preserve"> image = </w:t>
       </w:r>
-      <w:hyperlink r:id="rId16" w:history="1">
+      <w:hyperlink r:id="rId15" w:history="1">
         <w:r>
           <w:rPr>
             <w:rStyle w:val="Hyperlink"/>
@@ -1391,6 +1597,11 @@
           <w:id w:val="1867561748"/>
           <w:citation/>
         </w:sdtPr>
+        <w:sdtEndPr>
+          <w:rPr>
+            <w:rStyle w:val="Hyperlink"/>
+          </w:rPr>
+        </w:sdtEndPr>
         <w:sdtContent>
           <w:r>
             <w:rPr>
@@ -1438,7 +1649,7 @@
       <w:r>
         <w:t xml:space="preserve">Vest image = </w:t>
       </w:r>
-      <w:hyperlink r:id="rId17" w:history="1">
+      <w:hyperlink r:id="rId16" w:history="1">
         <w:r>
           <w:rPr>
             <w:rStyle w:val="Hyperlink"/>
@@ -1460,6 +1671,11 @@
           <w:id w:val="-345404978"/>
           <w:citation/>
         </w:sdtPr>
+        <w:sdtEndPr>
+          <w:rPr>
+            <w:rStyle w:val="Hyperlink"/>
+          </w:rPr>
+        </w:sdtEndPr>
         <w:sdtContent>
           <w:r>
             <w:rPr>
@@ -1519,7 +1735,7 @@
         </w:rPr>
         <w:t xml:space="preserve"> </w:t>
       </w:r>
-      <w:hyperlink r:id="rId18" w:history="1">
+      <w:hyperlink r:id="rId17" w:history="1">
         <w:r>
           <w:rPr>
             <w:rStyle w:val="Hyperlink"/>
@@ -1543,6 +1759,11 @@
           <w:id w:val="-634715942"/>
           <w:citation/>
         </w:sdtPr>
+        <w:sdtEndPr>
+          <w:rPr>
+            <w:rStyle w:val="Hyperlink"/>
+          </w:rPr>
+        </w:sdtEndPr>
         <w:sdtContent>
           <w:r>
             <w:rPr>
@@ -1600,7 +1821,7 @@
       <w:r>
         <w:t xml:space="preserve"> </w:t>
       </w:r>
-      <w:hyperlink r:id="rId19" w:history="1">
+      <w:hyperlink r:id="rId18" w:history="1">
         <w:r>
           <w:rPr>
             <w:rStyle w:val="Hyperlink"/>
@@ -1616,6 +1837,7 @@
           <w:id w:val="79578161"/>
           <w:citation/>
         </w:sdtPr>
+        <w:sdtEndPr/>
         <w:sdtContent>
           <w:r>
             <w:fldChar w:fldCharType="begin"/>
@@ -1657,7 +1879,7 @@
       <w:r>
         <w:t xml:space="preserve"> </w:t>
       </w:r>
-      <w:hyperlink r:id="rId20" w:history="1">
+      <w:hyperlink r:id="rId19" w:history="1">
         <w:r>
           <w:rPr>
             <w:rStyle w:val="Hyperlink"/>
@@ -1744,7 +1966,7 @@
         </w:rPr>
         <w:t xml:space="preserve"> </w:t>
       </w:r>
-      <w:hyperlink r:id="rId21" w:anchor="licensing" w:history="1">
+      <w:hyperlink r:id="rId20" w:anchor="licensing" w:history="1">
         <w:r>
           <w:rPr>
             <w:rStyle w:val="Hyperlink"/>
@@ -1755,28 +1977,1165 @@
     </w:p>
     <w:p>
       <w:pPr>
+        <w:jc w:val="left"/>
+        <w:rPr>
+          <w:rFonts w:ascii="Roboto" w:hAnsi="Roboto"/>
+          <w:color w:val="FFFFFF"/>
+          <w:sz w:val="27"/>
+          <w:szCs w:val="27"/>
+        </w:rPr>
+      </w:pPr>
+      <w:r>
+        <w:rPr>
+          <w:rStyle w:val="Hyperlink"/>
+          <w:u w:val="none"/>
+        </w:rPr>
+        <w:t>video explaining buttons and onclick within fragments.</w:t>
+      </w:r>
+      <w:r>
+        <w:rPr>
+          <w:rFonts w:ascii="Roboto" w:hAnsi="Roboto"/>
+          <w:color w:val="FFFFFF"/>
+          <w:sz w:val="27"/>
+          <w:szCs w:val="27"/>
+        </w:rPr>
+        <w:t xml:space="preserve"> </w:t>
+      </w:r>
+    </w:p>
+    <w:p>
+      <w:pPr>
+        <w:jc w:val="left"/>
+        <w:rPr>
+          <w:rStyle w:val="Hyperlink"/>
+          <w:u w:val="none"/>
+        </w:rPr>
+      </w:pPr>
+      <w:r>
         <w:rPr>
           <w:color w:val="0000FF"/>
         </w:rPr>
-      </w:pPr>
-    </w:p>
-    <w:p/>
+        <w:t xml:space="preserve">05 Android Studio App Building Register Fragment Buttons and </w:t>
+      </w:r>
+      <w:proofErr w:type="spellStart"/>
+      <w:r>
+        <w:rPr>
+          <w:color w:val="0000FF"/>
+        </w:rPr>
+        <w:t>OnClickListener</w:t>
+      </w:r>
+      <w:proofErr w:type="spellEnd"/>
+      <w:sdt>
+        <w:sdtPr>
+          <w:rPr>
+            <w:color w:val="0000FF"/>
+          </w:rPr>
+          <w:id w:val="1029216441"/>
+          <w:citation/>
+        </w:sdtPr>
+        <w:sdtEndPr/>
+        <w:sdtContent>
+          <w:r>
+            <w:rPr>
+              <w:color w:val="0000FF"/>
+            </w:rPr>
+            <w:fldChar w:fldCharType="begin"/>
+          </w:r>
+          <w:r>
+            <w:rPr>
+              <w:color w:val="0000FF"/>
+              <w:lang w:val="en-CA"/>
+            </w:rPr>
+            <w:instrText xml:space="preserve"> CITATION You17 \l 4105 </w:instrText>
+          </w:r>
+          <w:r>
+            <w:rPr>
+              <w:color w:val="0000FF"/>
+            </w:rPr>
+            <w:fldChar w:fldCharType="separate"/>
+          </w:r>
+          <w:r>
+            <w:rPr>
+              <w:noProof/>
+              <w:color w:val="0000FF"/>
+              <w:lang w:val="en-CA"/>
+            </w:rPr>
+            <w:t xml:space="preserve"> </w:t>
+          </w:r>
+          <w:r>
+            <w:rPr>
+              <w:noProof/>
+              <w:color w:val="0000FF"/>
+              <w:lang w:val="en-CA"/>
+            </w:rPr>
+            <w:t>(YouTube, 2017)</w:t>
+          </w:r>
+          <w:r>
+            <w:rPr>
+              <w:color w:val="0000FF"/>
+            </w:rPr>
+            <w:fldChar w:fldCharType="end"/>
+          </w:r>
+        </w:sdtContent>
+      </w:sdt>
+    </w:p>
+    <w:p>
+      <w:pPr>
+        <w:jc w:val="left"/>
+        <w:rPr>
+          <w:rStyle w:val="Hyperlink"/>
+        </w:rPr>
+      </w:pPr>
+      <w:hyperlink r:id="rId21" w:history="1">
+        <w:r>
+          <w:rPr>
+            <w:rStyle w:val="Hyperlink"/>
+          </w:rPr>
+          <w:t>https://www.youtube.com/watch?v=C8R31opc57Y</w:t>
+        </w:r>
+      </w:hyperlink>
+    </w:p>
+    <w:p>
+      <w:pPr>
+        <w:jc w:val="left"/>
+        <w:rPr>
+          <w:rStyle w:val="Hyperlink"/>
+          <w:u w:val="none"/>
+        </w:rPr>
+      </w:pPr>
+      <w:r>
+        <w:rPr>
+          <w:rStyle w:val="Hyperlink"/>
+          <w:u w:val="none"/>
+        </w:rPr>
+        <w:t>Fragment concepts and samples.</w:t>
+      </w:r>
+    </w:p>
+    <w:p>
+      <w:pPr>
+        <w:jc w:val="left"/>
+        <w:rPr>
+          <w:rStyle w:val="Hyperlink"/>
+          <w:u w:val="none"/>
+        </w:rPr>
+      </w:pPr>
+      <w:r>
+        <w:rPr>
+          <w:color w:val="0000FF"/>
+        </w:rPr>
+        <w:t>Creating and Using Fragments</w:t>
+      </w:r>
+      <w:r>
+        <w:rPr>
+          <w:color w:val="0000FF"/>
+        </w:rPr>
+        <w:t xml:space="preserve"> -</w:t>
+      </w:r>
+      <w:proofErr w:type="spellStart"/>
+      <w:r>
+        <w:rPr>
+          <w:color w:val="0000FF"/>
+        </w:rPr>
+        <w:t>CodePath</w:t>
+      </w:r>
+      <w:proofErr w:type="spellEnd"/>
+      <w:r>
+        <w:rPr>
+          <w:color w:val="0000FF"/>
+        </w:rPr>
+        <w:t xml:space="preserve"> Android </w:t>
+      </w:r>
+      <w:proofErr w:type="spellStart"/>
+      <w:r>
+        <w:rPr>
+          <w:color w:val="0000FF"/>
+        </w:rPr>
+        <w:t>Cliffnotes</w:t>
+      </w:r>
+      <w:proofErr w:type="spellEnd"/>
+      <w:r>
+        <w:rPr>
+          <w:color w:val="0000FF"/>
+        </w:rPr>
+        <w:t xml:space="preserve"> </w:t>
+      </w:r>
+      <w:sdt>
+        <w:sdtPr>
+          <w:rPr>
+            <w:color w:val="0000FF"/>
+          </w:rPr>
+          <w:id w:val="319394314"/>
+          <w:citation/>
+        </w:sdtPr>
+        <w:sdtEndPr/>
+        <w:sdtContent>
+          <w:r>
+            <w:rPr>
+              <w:color w:val="0000FF"/>
+            </w:rPr>
+            <w:fldChar w:fldCharType="begin"/>
+          </w:r>
+          <w:r>
+            <w:rPr>
+              <w:color w:val="0000FF"/>
+              <w:lang w:val="en-CA"/>
+            </w:rPr>
+            <w:instrText xml:space="preserve"> CITATION Cod18 \l 4105 </w:instrText>
+          </w:r>
+          <w:r>
+            <w:rPr>
+              <w:color w:val="0000FF"/>
+            </w:rPr>
+            <w:fldChar w:fldCharType="separate"/>
+          </w:r>
+          <w:r>
+            <w:rPr>
+              <w:noProof/>
+              <w:color w:val="0000FF"/>
+              <w:lang w:val="en-CA"/>
+            </w:rPr>
+            <w:t>(CodePath, 2018)</w:t>
+          </w:r>
+          <w:r>
+            <w:rPr>
+              <w:color w:val="0000FF"/>
+            </w:rPr>
+            <w:fldChar w:fldCharType="end"/>
+          </w:r>
+        </w:sdtContent>
+      </w:sdt>
+    </w:p>
+    <w:p>
+      <w:pPr>
+        <w:jc w:val="left"/>
+        <w:rPr>
+          <w:rStyle w:val="Hyperlink"/>
+        </w:rPr>
+      </w:pPr>
+      <w:hyperlink r:id="rId22" w:anchor="finding-fragment-by-tag" w:history="1">
+        <w:r>
+          <w:rPr>
+            <w:rStyle w:val="Hyperlink"/>
+          </w:rPr>
+          <w:t>https://guides.codepath.com/android/creating-and-using-fragments#finding-fragment-by-tag</w:t>
+        </w:r>
+      </w:hyperlink>
+    </w:p>
+    <w:p>
+      <w:pPr>
+        <w:jc w:val="left"/>
+        <w:rPr>
+          <w:rStyle w:val="Hyperlink"/>
+          <w:u w:val="none"/>
+        </w:rPr>
+      </w:pPr>
+      <w:r>
+        <w:rPr>
+          <w:rStyle w:val="Hyperlink"/>
+          <w:u w:val="none"/>
+        </w:rPr>
+        <w:t xml:space="preserve">getting insight on </w:t>
+      </w:r>
+      <w:proofErr w:type="spellStart"/>
+      <w:r>
+        <w:rPr>
+          <w:rStyle w:val="Hyperlink"/>
+          <w:u w:val="none"/>
+        </w:rPr>
+        <w:t>list</w:t>
+      </w:r>
+      <w:r>
+        <w:rPr>
+          <w:rStyle w:val="Hyperlink"/>
+          <w:u w:val="none"/>
+        </w:rPr>
+        <w:t>V</w:t>
+      </w:r>
+      <w:r>
+        <w:rPr>
+          <w:rStyle w:val="Hyperlink"/>
+          <w:u w:val="none"/>
+        </w:rPr>
+        <w:t>iew</w:t>
+      </w:r>
+      <w:proofErr w:type="spellEnd"/>
+      <w:r>
+        <w:rPr>
+          <w:rStyle w:val="Hyperlink"/>
+          <w:u w:val="none"/>
+        </w:rPr>
+        <w:t xml:space="preserve"> and positions.</w:t>
+      </w:r>
+    </w:p>
+    <w:p>
+      <w:pPr>
+        <w:jc w:val="left"/>
+        <w:rPr>
+          <w:color w:val="0000FF"/>
+        </w:rPr>
+      </w:pPr>
+      <w:hyperlink r:id="rId23" w:history="1">
+        <w:r>
+          <w:rPr>
+            <w:rStyle w:val="Hyperlink"/>
+            <w:u w:val="none"/>
+          </w:rPr>
+          <w:t xml:space="preserve">passing the position from </w:t>
+        </w:r>
+        <w:proofErr w:type="spellStart"/>
+        <w:r>
+          <w:rPr>
+            <w:rStyle w:val="Hyperlink"/>
+            <w:u w:val="none"/>
+          </w:rPr>
+          <w:t>listview</w:t>
+        </w:r>
+        <w:proofErr w:type="spellEnd"/>
+        <w:r>
+          <w:rPr>
+            <w:rStyle w:val="Hyperlink"/>
+            <w:u w:val="none"/>
+          </w:rPr>
+          <w:t xml:space="preserve"> to new activity</w:t>
+        </w:r>
+      </w:hyperlink>
+      <w:r>
+        <w:rPr>
+          <w:color w:val="0000FF"/>
+        </w:rPr>
+        <w:t xml:space="preserve"> – </w:t>
+      </w:r>
+      <w:proofErr w:type="spellStart"/>
+      <w:r>
+        <w:rPr>
+          <w:color w:val="0000FF"/>
+        </w:rPr>
+        <w:t>StackOverflow</w:t>
+      </w:r>
+      <w:proofErr w:type="spellEnd"/>
+      <w:r>
+        <w:rPr>
+          <w:color w:val="0000FF"/>
+        </w:rPr>
+        <w:t>.</w:t>
+      </w:r>
+      <w:sdt>
+        <w:sdtPr>
+          <w:rPr>
+            <w:color w:val="0000FF"/>
+          </w:rPr>
+          <w:id w:val="-1118142393"/>
+          <w:citation/>
+        </w:sdtPr>
+        <w:sdtEndPr/>
+        <w:sdtContent>
+          <w:r>
+            <w:rPr>
+              <w:color w:val="0000FF"/>
+            </w:rPr>
+            <w:fldChar w:fldCharType="begin"/>
+          </w:r>
+          <w:r>
+            <w:rPr>
+              <w:color w:val="0000FF"/>
+              <w:lang w:val="en-CA"/>
+            </w:rPr>
+            <w:instrText xml:space="preserve"> CITATION Sta13 \l 4105 </w:instrText>
+          </w:r>
+          <w:r>
+            <w:rPr>
+              <w:color w:val="0000FF"/>
+            </w:rPr>
+            <w:fldChar w:fldCharType="separate"/>
+          </w:r>
+          <w:r>
+            <w:rPr>
+              <w:noProof/>
+              <w:color w:val="0000FF"/>
+              <w:lang w:val="en-CA"/>
+            </w:rPr>
+            <w:t xml:space="preserve"> </w:t>
+          </w:r>
+          <w:r>
+            <w:rPr>
+              <w:noProof/>
+              <w:color w:val="0000FF"/>
+              <w:lang w:val="en-CA"/>
+            </w:rPr>
+            <w:t>(Stackoverflow, 2013)</w:t>
+          </w:r>
+          <w:r>
+            <w:rPr>
+              <w:color w:val="0000FF"/>
+            </w:rPr>
+            <w:fldChar w:fldCharType="end"/>
+          </w:r>
+        </w:sdtContent>
+      </w:sdt>
+    </w:p>
+    <w:p>
+      <w:pPr>
+        <w:jc w:val="left"/>
+        <w:rPr>
+          <w:rStyle w:val="Hyperlink"/>
+          <w:u w:val="none"/>
+        </w:rPr>
+      </w:pPr>
+      <w:hyperlink r:id="rId24" w:history="1">
+        <w:r>
+          <w:rPr>
+            <w:rStyle w:val="Hyperlink"/>
+          </w:rPr>
+          <w:t>https://stackoverflow.com/questions/19565957/passing-the-position-from-listview-to-new-activity</w:t>
+        </w:r>
+      </w:hyperlink>
+    </w:p>
+    <w:p>
+      <w:pPr>
+        <w:jc w:val="left"/>
+        <w:rPr>
+          <w:rStyle w:val="Hyperlink"/>
+          <w:u w:val="none"/>
+        </w:rPr>
+      </w:pPr>
+    </w:p>
+    <w:p>
+      <w:pPr>
+        <w:jc w:val="left"/>
+        <w:rPr>
+          <w:rStyle w:val="Hyperlink"/>
+          <w:u w:val="none"/>
+        </w:rPr>
+      </w:pPr>
+      <w:r>
+        <w:rPr>
+          <w:rStyle w:val="Hyperlink"/>
+          <w:u w:val="none"/>
+        </w:rPr>
+        <w:t xml:space="preserve">Fragment help </w:t>
+      </w:r>
+      <w:sdt>
+        <w:sdtPr>
+          <w:rPr>
+            <w:rStyle w:val="Hyperlink"/>
+            <w:u w:val="none"/>
+          </w:rPr>
+          <w:id w:val="1294400853"/>
+          <w:citation/>
+        </w:sdtPr>
+        <w:sdtEndPr>
+          <w:rPr>
+            <w:rStyle w:val="Hyperlink"/>
+          </w:rPr>
+        </w:sdtEndPr>
+        <w:sdtContent>
+          <w:r>
+            <w:rPr>
+              <w:rStyle w:val="Hyperlink"/>
+              <w:u w:val="none"/>
+            </w:rPr>
+            <w:fldChar w:fldCharType="begin"/>
+          </w:r>
+          <w:r>
+            <w:rPr>
+              <w:rStyle w:val="Hyperlink"/>
+              <w:u w:val="none"/>
+              <w:lang w:val="en-CA"/>
+            </w:rPr>
+            <w:instrText xml:space="preserve"> CITATION Tej16 \l 4105 </w:instrText>
+          </w:r>
+          <w:r>
+            <w:rPr>
+              <w:rStyle w:val="Hyperlink"/>
+              <w:u w:val="none"/>
+            </w:rPr>
+            <w:fldChar w:fldCharType="separate"/>
+          </w:r>
+          <w:r>
+            <w:rPr>
+              <w:noProof/>
+              <w:color w:val="0000FF"/>
+              <w:lang w:val="en-CA"/>
+            </w:rPr>
+            <w:t>(Jasani, 2016)</w:t>
+          </w:r>
+          <w:r>
+            <w:rPr>
+              <w:rStyle w:val="Hyperlink"/>
+              <w:u w:val="none"/>
+            </w:rPr>
+            <w:fldChar w:fldCharType="end"/>
+          </w:r>
+        </w:sdtContent>
+      </w:sdt>
+    </w:p>
+    <w:p>
+      <w:pPr>
+        <w:jc w:val="left"/>
+        <w:rPr>
+          <w:rStyle w:val="Hyperlink"/>
+          <w:u w:val="none"/>
+        </w:rPr>
+      </w:pPr>
+      <w:hyperlink r:id="rId25" w:history="1">
+        <w:r>
+          <w:rPr>
+            <w:rStyle w:val="Hyperlink"/>
+          </w:rPr>
+          <w:t>http://www.theappguruz.com/blog/android-image-fragment-pager-view</w:t>
+        </w:r>
+      </w:hyperlink>
+    </w:p>
+    <w:p>
+      <w:pPr>
+        <w:jc w:val="left"/>
+        <w:rPr>
+          <w:rStyle w:val="Hyperlink"/>
+          <w:u w:val="none"/>
+        </w:rPr>
+      </w:pPr>
+      <w:r>
+        <w:rPr>
+          <w:rStyle w:val="Hyperlink"/>
+          <w:u w:val="none"/>
+        </w:rPr>
+        <w:t xml:space="preserve">Help with </w:t>
+      </w:r>
+      <w:proofErr w:type="spellStart"/>
+      <w:r>
+        <w:rPr>
+          <w:rStyle w:val="Hyperlink"/>
+          <w:u w:val="none"/>
+        </w:rPr>
+        <w:t>imageView</w:t>
+      </w:r>
+      <w:proofErr w:type="spellEnd"/>
+      <w:r>
+        <w:rPr>
+          <w:rStyle w:val="Hyperlink"/>
+          <w:u w:val="none"/>
+        </w:rPr>
+        <w:t xml:space="preserve"> </w:t>
+      </w:r>
+    </w:p>
+    <w:p>
+      <w:pPr>
+        <w:jc w:val="left"/>
+        <w:rPr>
+          <w:color w:val="0000FF"/>
+        </w:rPr>
+      </w:pPr>
+      <w:r>
+        <w:rPr>
+          <w:color w:val="0000FF"/>
+        </w:rPr>
+        <w:t>Android code How to add and change images with image view</w:t>
+      </w:r>
+      <w:r>
+        <w:rPr>
+          <w:color w:val="0000FF"/>
+        </w:rPr>
+        <w:t xml:space="preserve">. </w:t>
+      </w:r>
+      <w:sdt>
+        <w:sdtPr>
+          <w:rPr>
+            <w:color w:val="0000FF"/>
+          </w:rPr>
+          <w:id w:val="1525514780"/>
+          <w:citation/>
+        </w:sdtPr>
+        <w:sdtEndPr/>
+        <w:sdtContent>
+          <w:r>
+            <w:rPr>
+              <w:color w:val="0000FF"/>
+            </w:rPr>
+            <w:fldChar w:fldCharType="begin"/>
+          </w:r>
+          <w:r>
+            <w:rPr>
+              <w:color w:val="0000FF"/>
+              <w:lang w:val="en-CA"/>
+            </w:rPr>
+            <w:instrText xml:space="preserve"> CITATION You151 \l 4105 </w:instrText>
+          </w:r>
+          <w:r>
+            <w:rPr>
+              <w:color w:val="0000FF"/>
+            </w:rPr>
+            <w:fldChar w:fldCharType="separate"/>
+          </w:r>
+          <w:r>
+            <w:rPr>
+              <w:noProof/>
+              <w:color w:val="0000FF"/>
+              <w:lang w:val="en-CA"/>
+            </w:rPr>
+            <w:t>(YouTube, 2015)</w:t>
+          </w:r>
+          <w:r>
+            <w:rPr>
+              <w:color w:val="0000FF"/>
+            </w:rPr>
+            <w:fldChar w:fldCharType="end"/>
+          </w:r>
+        </w:sdtContent>
+      </w:sdt>
+    </w:p>
+    <w:p>
+      <w:pPr>
+        <w:jc w:val="left"/>
+        <w:rPr>
+          <w:rStyle w:val="Hyperlink"/>
+          <w:u w:val="none"/>
+        </w:rPr>
+      </w:pPr>
+      <w:hyperlink r:id="rId26" w:history="1">
+        <w:r>
+          <w:rPr>
+            <w:rStyle w:val="Hyperlink"/>
+          </w:rPr>
+          <w:t>https://www.youtube.com/watch?v=RJZat1M9CD8</w:t>
+        </w:r>
+      </w:hyperlink>
+    </w:p>
+    <w:p>
+      <w:pPr>
+        <w:jc w:val="left"/>
+        <w:rPr>
+          <w:rStyle w:val="Hyperlink"/>
+          <w:u w:val="none"/>
+        </w:rPr>
+      </w:pPr>
+      <w:r>
+        <w:rPr>
+          <w:rStyle w:val="Hyperlink"/>
+          <w:u w:val="none"/>
+        </w:rPr>
+        <w:t>permission code</w:t>
+      </w:r>
+    </w:p>
+    <w:p>
+      <w:pPr>
+        <w:jc w:val="left"/>
+        <w:rPr>
+          <w:color w:val="0000FF"/>
+        </w:rPr>
+      </w:pPr>
+      <w:hyperlink r:id="rId27" w:history="1">
+        <w:r>
+          <w:rPr>
+            <w:rStyle w:val="Hyperlink"/>
+            <w:u w:val="none"/>
+          </w:rPr>
+          <w:t>How to add manifest permission to an application?</w:t>
+        </w:r>
+      </w:hyperlink>
+      <w:sdt>
+        <w:sdtPr>
+          <w:rPr>
+            <w:color w:val="0000FF"/>
+          </w:rPr>
+          <w:id w:val="-1129157096"/>
+          <w:citation/>
+        </w:sdtPr>
+        <w:sdtEndPr/>
+        <w:sdtContent>
+          <w:r>
+            <w:rPr>
+              <w:color w:val="0000FF"/>
+            </w:rPr>
+            <w:fldChar w:fldCharType="begin"/>
+          </w:r>
+          <w:r>
+            <w:rPr>
+              <w:color w:val="0000FF"/>
+              <w:lang w:val="en-CA"/>
+            </w:rPr>
+            <w:instrText xml:space="preserve"> CITATION Sta10 \l 4105 </w:instrText>
+          </w:r>
+          <w:r>
+            <w:rPr>
+              <w:color w:val="0000FF"/>
+            </w:rPr>
+            <w:fldChar w:fldCharType="separate"/>
+          </w:r>
+          <w:r>
+            <w:rPr>
+              <w:noProof/>
+              <w:color w:val="0000FF"/>
+              <w:lang w:val="en-CA"/>
+            </w:rPr>
+            <w:t xml:space="preserve"> </w:t>
+          </w:r>
+          <w:r>
+            <w:rPr>
+              <w:noProof/>
+              <w:color w:val="0000FF"/>
+              <w:lang w:val="en-CA"/>
+            </w:rPr>
+            <w:t>(Stackoverflow, 2010)</w:t>
+          </w:r>
+          <w:r>
+            <w:rPr>
+              <w:color w:val="0000FF"/>
+            </w:rPr>
+            <w:fldChar w:fldCharType="end"/>
+          </w:r>
+        </w:sdtContent>
+      </w:sdt>
+    </w:p>
+    <w:p>
+      <w:pPr>
+        <w:jc w:val="left"/>
+        <w:rPr>
+          <w:rStyle w:val="Hyperlink"/>
+          <w:u w:val="none"/>
+        </w:rPr>
+      </w:pPr>
+      <w:hyperlink r:id="rId28" w:history="1">
+        <w:r>
+          <w:rPr>
+            <w:rStyle w:val="Hyperlink"/>
+          </w:rPr>
+          <w:t>https://stackoverflow.com/questions/2169294/how-to-add-manifest-permission-to-an-application</w:t>
+        </w:r>
+      </w:hyperlink>
+    </w:p>
+    <w:p>
+      <w:pPr>
+        <w:jc w:val="left"/>
+        <w:rPr>
+          <w:rStyle w:val="Hyperlink"/>
+          <w:u w:val="none"/>
+        </w:rPr>
+      </w:pPr>
+    </w:p>
+    <w:p>
+      <w:pPr>
+        <w:jc w:val="left"/>
+        <w:rPr>
+          <w:rStyle w:val="Hyperlink"/>
+          <w:u w:val="none"/>
+        </w:rPr>
+      </w:pPr>
+      <w:r>
+        <w:rPr>
+          <w:rStyle w:val="Hyperlink"/>
+          <w:u w:val="none"/>
+        </w:rPr>
+        <w:t xml:space="preserve">Help with </w:t>
+      </w:r>
+      <w:proofErr w:type="spellStart"/>
+      <w:r>
+        <w:rPr>
+          <w:rStyle w:val="Hyperlink"/>
+          <w:u w:val="none"/>
+        </w:rPr>
+        <w:t>imageView</w:t>
+      </w:r>
+      <w:proofErr w:type="spellEnd"/>
+      <w:r>
+        <w:rPr>
+          <w:rStyle w:val="Hyperlink"/>
+          <w:u w:val="none"/>
+        </w:rPr>
+        <w:t xml:space="preserve"> and buttons</w:t>
+      </w:r>
+    </w:p>
+    <w:p>
+      <w:pPr>
+        <w:jc w:val="left"/>
+        <w:rPr>
+          <w:rStyle w:val="Hyperlink"/>
+          <w:u w:val="none"/>
+          <w:lang w:val="en-CA"/>
+        </w:rPr>
+      </w:pPr>
+      <w:r>
+        <w:rPr>
+          <w:color w:val="0000FF"/>
+        </w:rPr>
+        <w:t xml:space="preserve">Android studio tutorial - How to change image with button click android. </w:t>
+      </w:r>
+      <w:proofErr w:type="spellStart"/>
+      <w:r>
+        <w:rPr>
+          <w:color w:val="0000FF"/>
+        </w:rPr>
+        <w:t>Whats</w:t>
+      </w:r>
+      <w:proofErr w:type="spellEnd"/>
+      <w:r>
+        <w:rPr>
+          <w:color w:val="0000FF"/>
+        </w:rPr>
+        <w:t xml:space="preserve"> NEW</w:t>
+      </w:r>
+      <w:r>
+        <w:rPr>
+          <w:color w:val="0000FF"/>
+        </w:rPr>
+        <w:t>.</w:t>
+      </w:r>
+      <w:sdt>
+        <w:sdtPr>
+          <w:rPr>
+            <w:color w:val="0000FF"/>
+          </w:rPr>
+          <w:id w:val="748847821"/>
+          <w:citation/>
+        </w:sdtPr>
+        <w:sdtEndPr/>
+        <w:sdtContent>
+          <w:r>
+            <w:rPr>
+              <w:color w:val="0000FF"/>
+            </w:rPr>
+            <w:fldChar w:fldCharType="begin"/>
+          </w:r>
+          <w:r>
+            <w:rPr>
+              <w:color w:val="0000FF"/>
+              <w:lang w:val="en-CA"/>
+            </w:rPr>
+            <w:instrText xml:space="preserve"> CITATION You16 \l 4105 </w:instrText>
+          </w:r>
+          <w:r>
+            <w:rPr>
+              <w:color w:val="0000FF"/>
+            </w:rPr>
+            <w:fldChar w:fldCharType="separate"/>
+          </w:r>
+          <w:r>
+            <w:rPr>
+              <w:noProof/>
+              <w:color w:val="0000FF"/>
+              <w:lang w:val="en-CA"/>
+            </w:rPr>
+            <w:t xml:space="preserve"> </w:t>
+          </w:r>
+          <w:r>
+            <w:rPr>
+              <w:noProof/>
+              <w:color w:val="0000FF"/>
+              <w:lang w:val="en-CA"/>
+            </w:rPr>
+            <w:t>(YouTube, 2016)</w:t>
+          </w:r>
+          <w:r>
+            <w:rPr>
+              <w:color w:val="0000FF"/>
+            </w:rPr>
+            <w:fldChar w:fldCharType="end"/>
+          </w:r>
+        </w:sdtContent>
+      </w:sdt>
+    </w:p>
+    <w:p>
+      <w:pPr>
+        <w:jc w:val="left"/>
+        <w:rPr>
+          <w:rStyle w:val="Hyperlink"/>
+          <w:u w:val="none"/>
+        </w:rPr>
+      </w:pPr>
+      <w:hyperlink r:id="rId29" w:history="1">
+        <w:r>
+          <w:rPr>
+            <w:rStyle w:val="Hyperlink"/>
+          </w:rPr>
+          <w:t>https://www.youtube.com/watch?v=VG_t-h1Bh0Y</w:t>
+        </w:r>
+      </w:hyperlink>
+    </w:p>
+    <w:p>
+      <w:pPr>
+        <w:jc w:val="left"/>
+        <w:rPr>
+          <w:rStyle w:val="Hyperlink"/>
+          <w:u w:val="none"/>
+        </w:rPr>
+      </w:pPr>
+    </w:p>
+    <w:p>
+      <w:pPr>
+        <w:jc w:val="left"/>
+        <w:rPr>
+          <w:rStyle w:val="Hyperlink"/>
+          <w:u w:val="none"/>
+        </w:rPr>
+      </w:pPr>
+      <w:r>
+        <w:rPr>
+          <w:rStyle w:val="Hyperlink"/>
+          <w:u w:val="none"/>
+        </w:rPr>
+        <w:t>H</w:t>
+      </w:r>
+      <w:r>
+        <w:rPr>
+          <w:rStyle w:val="Hyperlink"/>
+          <w:u w:val="none"/>
+        </w:rPr>
+        <w:t xml:space="preserve">elp with </w:t>
+      </w:r>
+      <w:proofErr w:type="spellStart"/>
+      <w:r>
+        <w:rPr>
+          <w:rStyle w:val="Hyperlink"/>
+          <w:u w:val="none"/>
+        </w:rPr>
+        <w:t>SharedPreferences</w:t>
+      </w:r>
+      <w:proofErr w:type="spellEnd"/>
+    </w:p>
+    <w:p>
+      <w:pPr>
+        <w:jc w:val="left"/>
+        <w:rPr>
+          <w:rStyle w:val="Hyperlink"/>
+          <w:u w:val="none"/>
+        </w:rPr>
+      </w:pPr>
+      <w:r>
+        <w:rPr>
+          <w:color w:val="0000FF"/>
+        </w:rPr>
+        <w:t xml:space="preserve">How to Save Variables in </w:t>
+      </w:r>
+      <w:proofErr w:type="spellStart"/>
+      <w:r>
+        <w:rPr>
+          <w:color w:val="0000FF"/>
+        </w:rPr>
+        <w:t>SharedPreferences</w:t>
+      </w:r>
+      <w:proofErr w:type="spellEnd"/>
+      <w:r>
+        <w:rPr>
+          <w:color w:val="0000FF"/>
+        </w:rPr>
+        <w:t xml:space="preserve"> - Android Studio Tutorial</w:t>
+      </w:r>
+      <w:sdt>
+        <w:sdtPr>
+          <w:rPr>
+            <w:color w:val="0000FF"/>
+          </w:rPr>
+          <w:id w:val="-834600494"/>
+          <w:citation/>
+        </w:sdtPr>
+        <w:sdtEndPr/>
+        <w:sdtContent>
+          <w:r>
+            <w:rPr>
+              <w:color w:val="0000FF"/>
+            </w:rPr>
+            <w:fldChar w:fldCharType="begin"/>
+          </w:r>
+          <w:r>
+            <w:rPr>
+              <w:color w:val="0000FF"/>
+              <w:lang w:val="en-CA"/>
+            </w:rPr>
+            <w:instrText xml:space="preserve"> CITATION You171 \l 4105 </w:instrText>
+          </w:r>
+          <w:r>
+            <w:rPr>
+              <w:color w:val="0000FF"/>
+            </w:rPr>
+            <w:fldChar w:fldCharType="separate"/>
+          </w:r>
+          <w:r>
+            <w:rPr>
+              <w:noProof/>
+              <w:color w:val="0000FF"/>
+              <w:lang w:val="en-CA"/>
+            </w:rPr>
+            <w:t xml:space="preserve"> </w:t>
+          </w:r>
+          <w:r>
+            <w:rPr>
+              <w:noProof/>
+              <w:color w:val="0000FF"/>
+              <w:lang w:val="en-CA"/>
+            </w:rPr>
+            <w:t>(Youtube, 2017)</w:t>
+          </w:r>
+          <w:r>
+            <w:rPr>
+              <w:color w:val="0000FF"/>
+            </w:rPr>
+            <w:fldChar w:fldCharType="end"/>
+          </w:r>
+        </w:sdtContent>
+      </w:sdt>
+    </w:p>
+    <w:p>
+      <w:pPr>
+        <w:jc w:val="left"/>
+        <w:rPr>
+          <w:rStyle w:val="Hyperlink"/>
+          <w:u w:val="none"/>
+        </w:rPr>
+      </w:pPr>
+      <w:hyperlink r:id="rId30" w:history="1">
+        <w:r>
+          <w:rPr>
+            <w:rStyle w:val="Hyperlink"/>
+          </w:rPr>
+          <w:t>https://www.youtube.com/watch?v=fJEFZ6EOM9o</w:t>
+        </w:r>
+      </w:hyperlink>
+    </w:p>
+    <w:p>
+      <w:pPr>
+        <w:jc w:val="left"/>
+        <w:rPr>
+          <w:rStyle w:val="Hyperlink"/>
+          <w:u w:val="none"/>
+        </w:rPr>
+      </w:pPr>
+    </w:p>
+    <w:p>
+      <w:pPr>
+        <w:jc w:val="left"/>
+        <w:rPr>
+          <w:rStyle w:val="Hyperlink"/>
+          <w:u w:val="none"/>
+        </w:rPr>
+      </w:pPr>
+      <w:r>
+        <w:rPr>
+          <w:rStyle w:val="Hyperlink"/>
+          <w:u w:val="none"/>
+        </w:rPr>
+        <w:t>Help with copy and paste error from Product adapter and Collection adapter.</w:t>
+      </w:r>
+    </w:p>
+    <w:p>
+      <w:pPr>
+        <w:jc w:val="left"/>
+        <w:rPr>
+          <w:color w:val="0000FF"/>
+          <w:lang w:val="en-CA"/>
+        </w:rPr>
+      </w:pPr>
+      <w:hyperlink r:id="rId31" w:history="1">
+        <w:r>
+          <w:rPr>
+            <w:rStyle w:val="Hyperlink"/>
+            <w:u w:val="none"/>
+            <w:lang w:val="en-CA"/>
+          </w:rPr>
+          <w:t>Android Studio bug copy and past a class</w:t>
+        </w:r>
+      </w:hyperlink>
+      <w:r>
+        <w:rPr>
+          <w:color w:val="0000FF"/>
+        </w:rPr>
+        <w:t xml:space="preserve">. </w:t>
+      </w:r>
+      <w:sdt>
+        <w:sdtPr>
+          <w:rPr>
+            <w:color w:val="0000FF"/>
+          </w:rPr>
+          <w:id w:val="-1119448088"/>
+          <w:citation/>
+        </w:sdtPr>
+        <w:sdtEndPr/>
+        <w:sdtContent>
+          <w:r>
+            <w:rPr>
+              <w:color w:val="0000FF"/>
+            </w:rPr>
+            <w:fldChar w:fldCharType="begin"/>
+          </w:r>
+          <w:r>
+            <w:rPr>
+              <w:color w:val="0000FF"/>
+              <w:lang w:val="en-CA"/>
+            </w:rPr>
+            <w:instrText xml:space="preserve"> CITATION Sta141 \l 4105 </w:instrText>
+          </w:r>
+          <w:r>
+            <w:rPr>
+              <w:color w:val="0000FF"/>
+            </w:rPr>
+            <w:fldChar w:fldCharType="separate"/>
+          </w:r>
+          <w:r>
+            <w:rPr>
+              <w:noProof/>
+              <w:color w:val="0000FF"/>
+              <w:lang w:val="en-CA"/>
+            </w:rPr>
+            <w:t>(Stackoverflow, 2014)</w:t>
+          </w:r>
+          <w:r>
+            <w:rPr>
+              <w:color w:val="0000FF"/>
+            </w:rPr>
+            <w:fldChar w:fldCharType="end"/>
+          </w:r>
+        </w:sdtContent>
+      </w:sdt>
+    </w:p>
+    <w:p>
+      <w:pPr>
+        <w:jc w:val="left"/>
+        <w:rPr>
+          <w:rStyle w:val="Hyperlink"/>
+          <w:u w:val="none"/>
+        </w:rPr>
+      </w:pPr>
+      <w:r>
+        <w:rPr>
+          <w:rStyle w:val="Hyperlink"/>
+          <w:u w:val="none"/>
+        </w:rPr>
+        <w:t>https://stackoverflow.com/questions/27630223/android-studio-bug-copy-and-past-a-class</w:t>
+      </w:r>
+    </w:p>
+    <w:p>
+      <w:pPr>
+        <w:jc w:val="left"/>
+        <w:rPr>
+          <w:rStyle w:val="Hyperlink"/>
+          <w:u w:val="none"/>
+        </w:rPr>
+      </w:pPr>
+    </w:p>
+    <w:p>
+      <w:pPr>
+        <w:jc w:val="left"/>
+        <w:rPr>
+          <w:rStyle w:val="Hyperlink"/>
+          <w:u w:val="none"/>
+        </w:rPr>
+      </w:pPr>
+    </w:p>
     <w:p>
       <w:pPr>
         <w:pStyle w:val="Heading1"/>
-        <w:sectPr>
-          <w:pgSz w:w="12240" w:h="15840"/>
-          <w:pgMar w:top="1440" w:right="1440" w:bottom="1440" w:left="1440" w:header="708" w:footer="708" w:gutter="0"/>
-          <w:cols w:space="708"/>
-          <w:docGrid w:linePitch="360"/>
-        </w:sectPr>
-      </w:pPr>
-      <w:bookmarkStart w:id="3" w:name="_Toc536222331"/>
-    </w:p>
-    <w:p>
-      <w:pPr>
-        <w:pStyle w:val="Heading1"/>
-      </w:pPr>
+      </w:pPr>
+      <w:bookmarkStart w:id="4" w:name="_Toc536866158"/>
+      <w:r>
+        <w:t>L</w:t>
+      </w:r>
+      <w:r>
+        <w:t>icense Information.</w:t>
+      </w:r>
+      <w:bookmarkEnd w:id="4"/>
+    </w:p>
+    <w:p>
+      <w:pPr>
+        <w:pStyle w:val="Heading2"/>
+      </w:pPr>
+      <w:bookmarkStart w:id="5" w:name="_Toc536866159"/>
       <w:proofErr w:type="spellStart"/>
       <w:r>
         <w:t>pixabay</w:t>
@@ -1785,10 +3144,11 @@
       <w:r>
         <w:t xml:space="preserve"> license</w:t>
       </w:r>
-      <w:bookmarkEnd w:id="3"/>
-    </w:p>
-    <w:p>
-      <w:pPr>
+      <w:bookmarkEnd w:id="5"/>
+    </w:p>
+    <w:p>
+      <w:pPr>
+        <w:jc w:val="left"/>
         <w:rPr>
           <w:lang w:val="en-CA"/>
         </w:rPr>
@@ -1798,25 +3158,37 @@
       </w:r>
     </w:p>
     <w:p>
+      <w:pPr>
+        <w:jc w:val="left"/>
+      </w:pPr>
       <w:r>
         <w:t>In connection with your use of the Service you will not engage in or use any data mining, robots, scraping or similar data gathering or extraction methods. The technology and software underlying the Service or distributed in connection therewith is the property of Pixabay and our licensors, affiliates and our partners. You agree not to copy, modify, create a derivative work of, reverse engineer, reverse assemble or otherwise attempt to discover any source code, sell, assign, sublicense, or otherwise transfer any right in such technology or software. Any rights not expressly granted herein are reserved by Pixabay.</w:t>
       </w:r>
     </w:p>
     <w:p>
+      <w:pPr>
+        <w:jc w:val="left"/>
+      </w:pPr>
       <w:r>
         <w:t>Large scale copying of Content is prohibited except as expressly authorized by Pixabay. To be clear, this applies to all Content, including Content made available as part of the public domain. The Service is protected by copyright as a collective work and/or compilation, pursuant to copyright laws, international conventions, and other intellectual property laws.</w:t>
       </w:r>
     </w:p>
     <w:p>
+      <w:pPr>
+        <w:jc w:val="left"/>
+      </w:pPr>
       <w:r>
         <w:t>Using Images and Videos</w:t>
       </w:r>
     </w:p>
     <w:p>
+      <w:pPr>
+        <w:jc w:val="left"/>
+      </w:pPr>
       <w:r>
         <w:t xml:space="preserve">Images and Videos on Pixabay are released under </w:t>
       </w:r>
-      <w:hyperlink r:id="rId22" w:tgtFrame="_blank" w:history="1">
+      <w:hyperlink r:id="rId32" w:tgtFrame="_blank" w:history="1">
         <w:r>
           <w:rPr>
             <w:rStyle w:val="Hyperlink"/>
@@ -1833,23 +3205,43 @@
       </w:r>
     </w:p>
     <w:p>
+      <w:pPr>
+        <w:jc w:val="left"/>
+      </w:pPr>
       <w:r>
         <w:t>Please be aware:</w:t>
       </w:r>
     </w:p>
     <w:p>
+      <w:pPr>
+        <w:jc w:val="left"/>
+      </w:pPr>
       <w:r>
         <w:t>a) Imagery depicting identifiable persons, logos, brands, etc. may be subject to additional copyrights, property rights, privacy rights, trademarks etc. and may require the consent of a third party or the license of these rights - particularly for commercial applications.</w:t>
       </w:r>
     </w:p>
     <w:p>
+      <w:pPr>
+        <w:jc w:val="left"/>
+      </w:pPr>
       <w:r>
         <w:t>b) Images and Videos may not be used in a way that shows identifiable persons in a disgraceful light, or to imply endorsement of products and services by depicted persons, brands, and organisations - unless permission was granted.</w:t>
       </w:r>
     </w:p>
-    <w:p/>
-    <w:p/>
-    <w:p>
+    <w:p>
+      <w:pPr>
+        <w:jc w:val="left"/>
+      </w:pPr>
+    </w:p>
+    <w:p>
+      <w:pPr>
+        <w:jc w:val="left"/>
+      </w:pPr>
+    </w:p>
+    <w:p>
+      <w:pPr>
+        <w:jc w:val="left"/>
+      </w:pPr>
       <w:r>
         <w:br w:type="page"/>
       </w:r>
@@ -1860,12 +3252,16 @@
         <w:t>http://www.apache.org/licenses/LICENSE-2.0</w:t>
       </w:r>
     </w:p>
-    <w:p/>
+    <w:p>
+      <w:pPr>
+        <w:jc w:val="left"/>
+      </w:pPr>
+    </w:p>
     <w:p>
       <w:pPr>
         <w:pStyle w:val="NormalWeb"/>
         <w:spacing w:before="0" w:beforeAutospacing="0" w:after="150" w:afterAutospacing="0"/>
-        <w:jc w:val="center"/>
+        <w:jc w:val="left"/>
         <w:rPr>
           <w:rFonts w:ascii="&amp;quot" w:hAnsi="&amp;quot"/>
           <w:color w:val="333333"/>
@@ -1873,14 +3269,20 @@
           <w:szCs w:val="21"/>
         </w:rPr>
       </w:pPr>
-      <w:bookmarkStart w:id="4" w:name="_Toc536222332"/>
-      <w:r>
-        <w:rPr>
-          <w:rStyle w:val="Heading1Char"/>
-        </w:rPr>
-        <w:t>Apache</w:t>
-      </w:r>
-      <w:bookmarkEnd w:id="4"/>
+      <w:bookmarkStart w:id="6" w:name="_Toc536866160"/>
+      <w:r>
+        <w:rPr>
+          <w:rStyle w:val="Heading2Char"/>
+        </w:rPr>
+        <w:t>Apache License</w:t>
+      </w:r>
+      <w:bookmarkEnd w:id="6"/>
+      <w:r>
+        <w:rPr>
+          <w:rStyle w:val="Heading3Char"/>
+        </w:rPr>
+        <w:br/>
+      </w:r>
       <w:r>
         <w:rPr>
           <w:rFonts w:ascii="&amp;quot" w:hAnsi="&amp;quot"/>
@@ -1888,19 +3290,8 @@
           <w:sz w:val="21"/>
           <w:szCs w:val="21"/>
         </w:rPr>
-        <w:t xml:space="preserve"> </w:t>
-      </w:r>
-      <w:r>
-        <w:rPr>
-          <w:rStyle w:val="Heading3Char"/>
-        </w:rPr>
-        <w:t>License</w:t>
-      </w:r>
-      <w:r>
-        <w:rPr>
-          <w:rStyle w:val="Heading3Char"/>
-        </w:rPr>
         <w:br/>
+        <w:t>Version 2.0, January 2004</w:t>
       </w:r>
       <w:r>
         <w:rPr>
@@ -1910,7 +3301,6 @@
           <w:szCs w:val="21"/>
         </w:rPr>
         <w:br/>
-        <w:t>Version 2.0, January 2004</w:t>
       </w:r>
       <w:r>
         <w:rPr>
@@ -1921,16 +3311,7 @@
         </w:rPr>
         <w:br/>
       </w:r>
-      <w:r>
-        <w:rPr>
-          <w:rFonts w:ascii="&amp;quot" w:hAnsi="&amp;quot"/>
-          <w:color w:val="333333"/>
-          <w:sz w:val="21"/>
-          <w:szCs w:val="21"/>
-        </w:rPr>
-        <w:br/>
-      </w:r>
-      <w:hyperlink r:id="rId23" w:history="1">
+      <w:hyperlink r:id="rId33" w:history="1">
         <w:r>
           <w:rPr>
             <w:rStyle w:val="Hyperlink"/>
@@ -1944,12 +3325,18 @@
       </w:hyperlink>
     </w:p>
     <w:p>
+      <w:pPr>
+        <w:jc w:val="left"/>
+      </w:pPr>
       <w:r>
         <w:t>TERMS AND CONDITIONS FOR USE, REPRODUCTION, AND DISTRIBUTION</w:t>
       </w:r>
     </w:p>
     <w:p>
-      <w:bookmarkStart w:id="5" w:name="definitions"/>
+      <w:pPr>
+        <w:jc w:val="left"/>
+      </w:pPr>
+      <w:bookmarkStart w:id="7" w:name="definitions"/>
       <w:r>
         <w:rPr>
           <w:rStyle w:val="Strong"/>
@@ -1960,63 +3347,112 @@
         </w:rPr>
         <w:t>1. Definitions</w:t>
       </w:r>
-      <w:bookmarkEnd w:id="5"/>
+      <w:bookmarkEnd w:id="7"/>
       <w:r>
         <w:t>.</w:t>
       </w:r>
     </w:p>
     <w:p>
-      <w:r>
-        <w:t>"License" shall mean the terms and conditions for use, reproduction, and distribution as defined by Sections 1 through 9 of this document.</w:t>
-      </w:r>
-    </w:p>
-    <w:p>
+      <w:pPr>
+        <w:jc w:val="left"/>
+      </w:pPr>
+      <w:r>
+        <w:t xml:space="preserve">"License" shall mean the terms and conditions for use, reproduction, and distribution as defined by Sections 1 through 9 of this </w:t>
+      </w:r>
+      <w:proofErr w:type="gramStart"/>
+      <w:r>
+        <w:t>document</w:t>
+      </w:r>
+      <w:proofErr w:type="gramEnd"/>
+      <w:r>
+        <w:t>.</w:t>
+      </w:r>
+    </w:p>
+    <w:p>
+      <w:pPr>
+        <w:jc w:val="left"/>
+      </w:pPr>
       <w:r>
         <w:t>"Licensor" shall mean the copyright owner or entity authorized by the copyright owner that is granting the License.</w:t>
       </w:r>
     </w:p>
     <w:p>
+      <w:pPr>
+        <w:jc w:val="left"/>
+      </w:pPr>
       <w:r>
         <w:t>"Legal Entity" shall mean the union of the acting entity and all other entities that control, are controlled by, or are under common control with that entity. For the purposes of this definition, "control" means (i) the power, direct or indirect, to cause the direction or management of such entity, whether by contract or otherwise, or (ii) ownership of fifty percent (50%) or more of the outstanding shares, or (iii) beneficial ownership of such entity.</w:t>
       </w:r>
     </w:p>
     <w:p>
+      <w:pPr>
+        <w:jc w:val="left"/>
+      </w:pPr>
       <w:r>
         <w:t>"You" (or "Your") shall mean an individual or Legal Entity exercising permissions granted by this License.</w:t>
       </w:r>
     </w:p>
     <w:p>
+      <w:pPr>
+        <w:jc w:val="left"/>
+      </w:pPr>
       <w:r>
         <w:t>"Source" form shall mean the preferred form for making modifications, including but not limited to software source code, documentation source, and configuration files.</w:t>
       </w:r>
     </w:p>
     <w:p>
+      <w:pPr>
+        <w:jc w:val="left"/>
+      </w:pPr>
       <w:r>
         <w:t>"Object" form shall mean any form resulting from mechanical transformation or translation of a Source form, including but not limited to compiled object code, generated documentation, and conversions to other media types.</w:t>
       </w:r>
     </w:p>
     <w:p>
+      <w:pPr>
+        <w:jc w:val="left"/>
+      </w:pPr>
       <w:r>
         <w:t>"Work" shall mean the work of authorship, whether in Source or Object form, made available under the License, as indicated by a copyright notice that is included in or attached to the work (an example is provided in the Appendix below).</w:t>
       </w:r>
     </w:p>
     <w:p>
-      <w:r>
-        <w:t>"Derivative Works" shall mean any work, whether in Source or Object form, that is based on (or derived from) the Work and for which the editorial revisions, annotations, elaborations, or other modifications represent, as a whole, an original work of authorship. For the purposes of this License, Derivative Works shall not include works that remain separable from, or merely link (or bind by name) to the interfaces of, the Work and Derivative Works thereof.</w:t>
-      </w:r>
-    </w:p>
-    <w:p>
+      <w:pPr>
+        <w:jc w:val="left"/>
+      </w:pPr>
+      <w:r>
+        <w:t>"Derivative Works" shall mean any work, whether in Source or Object form, that is based on (or derived from) the Work and for which the editorial revisions, annotations, elaborations, or other modifications represent</w:t>
+      </w:r>
+      <w:proofErr w:type="gramStart"/>
+      <w:r>
+        <w:t>, as a whole, an</w:t>
+      </w:r>
+      <w:proofErr w:type="gramEnd"/>
+      <w:r>
+        <w:t xml:space="preserve"> original work of authorship. For the purposes of this License, Derivative Works shall not include works that remain separable from, or merely link (or bind by name) to the interfaces of, the Work and Derivative Works thereof.</w:t>
+      </w:r>
+    </w:p>
+    <w:p>
+      <w:pPr>
+        <w:jc w:val="left"/>
+      </w:pPr>
       <w:r>
         <w:t>"Contribution" shall mean any work of authorship, including the original version of the Work and any modifications or additions to that Work or Derivative Works thereof, that is intentionally submitted to Licensor for inclusion in the Work by the copyright owner or by an individual or Legal Entity authorized to submit on behalf of the copyright owner. For the purposes of this definition, "submitted" means any form of electronic, verbal, or written communication sent to the Licensor or its representatives, including but not limited to communication on electronic mailing lists, source code control systems, and issue tracking systems that are managed by, or on behalf of, the Licensor for the purpose of discussing and improving the Work, but excluding communication that is conspicuously marked or otherwise designated in writing by the copyright owner as "Not a Contribution."</w:t>
       </w:r>
     </w:p>
     <w:p>
+      <w:pPr>
+        <w:jc w:val="left"/>
+      </w:pPr>
       <w:r>
         <w:t>"Contributor" shall mean Licensor and any individual or Legal Entity on behalf of whom a Contribution has been received by Licensor and subsequently incorporated within the Work.</w:t>
       </w:r>
     </w:p>
     <w:p>
-      <w:bookmarkStart w:id="6" w:name="copyright"/>
+      <w:pPr>
+        <w:jc w:val="left"/>
+      </w:pPr>
+      <w:bookmarkStart w:id="8" w:name="copyright"/>
       <w:r>
         <w:rPr>
           <w:rStyle w:val="Strong"/>
@@ -2027,13 +3463,16 @@
         </w:rPr>
         <w:t>2. Grant of Copyright License</w:t>
       </w:r>
-      <w:bookmarkEnd w:id="6"/>
+      <w:bookmarkEnd w:id="8"/>
       <w:r>
         <w:t>. Subject to the terms and conditions of this License, each Contributor hereby grants to You a perpetual, worldwide, non-exclusive, no-charge, royalty-free, irrevocable copyright license to reproduce, prepare Derivative Works of, publicly display, publicly perform, sublicense, and distribute the Work and such Derivative Works in Source or Object form.</w:t>
       </w:r>
     </w:p>
     <w:p>
-      <w:bookmarkStart w:id="7" w:name="patent"/>
+      <w:pPr>
+        <w:jc w:val="left"/>
+      </w:pPr>
+      <w:bookmarkStart w:id="9" w:name="patent"/>
       <w:r>
         <w:rPr>
           <w:rStyle w:val="Strong"/>
@@ -2044,13 +3483,16 @@
         </w:rPr>
         <w:t>3. Grant of Patent License</w:t>
       </w:r>
-      <w:bookmarkEnd w:id="7"/>
+      <w:bookmarkEnd w:id="9"/>
       <w:r>
         <w:t>. Subject to the terms and conditions of this License, each Contributor hereby grants to You a perpetual, worldwide, non-exclusive, no-charge, royalty-free, irrevocable (except as stated in this section) patent license to make, have made, use, offer to sell, sell, import, and otherwise transfer the Work, where such license applies only to those patent claims licensable by such Contributor that are necessarily infringed by their Contribution(s) alone or by combination of their Contribution(s) with the Work to which such Contribution(s) was submitted. If You institute patent litigation against any entity (including a cross-claim or counterclaim in a lawsuit) alleging that the Work or a Contribution incorporated within the Work constitutes direct or contributory patent infringement, then any patent licenses granted to You under this License for that Work shall terminate as of the date such litigation is filed.</w:t>
       </w:r>
     </w:p>
     <w:p>
-      <w:bookmarkStart w:id="8" w:name="redistribution"/>
+      <w:pPr>
+        <w:jc w:val="left"/>
+      </w:pPr>
+      <w:bookmarkStart w:id="10" w:name="redistribution"/>
       <w:r>
         <w:rPr>
           <w:rStyle w:val="Strong"/>
@@ -2061,27 +3503,47 @@
         </w:rPr>
         <w:t>4. Redistribution</w:t>
       </w:r>
-      <w:bookmarkEnd w:id="8"/>
-      <w:r>
-        <w:t>. You may reproduce and distribute copies of the Work or Derivative Works thereof in any medium, with or without modifications, and in Source or Object form, provided that You meet the following conditions:</w:t>
-      </w:r>
-    </w:p>
-    <w:p>
+      <w:bookmarkEnd w:id="10"/>
+      <w:r>
+        <w:t xml:space="preserve">. You may reproduce and distribute copies of the Work or Derivative Works thereof in any medium, with or without modifications, and in Source or Object form, </w:t>
+      </w:r>
+      <w:proofErr w:type="gramStart"/>
+      <w:r>
+        <w:t>provided that</w:t>
+      </w:r>
+      <w:proofErr w:type="gramEnd"/>
+      <w:r>
+        <w:t xml:space="preserve"> You meet the following conditions:</w:t>
+      </w:r>
+    </w:p>
+    <w:p>
+      <w:pPr>
+        <w:jc w:val="left"/>
+      </w:pPr>
       <w:r>
         <w:t>You must give any other recipients of the Work or Derivative Works a copy of this License; and</w:t>
       </w:r>
     </w:p>
     <w:p>
+      <w:pPr>
+        <w:jc w:val="left"/>
+      </w:pPr>
       <w:r>
         <w:t>You must cause any modified files to carry prominent notices stating that You changed the files; and</w:t>
       </w:r>
     </w:p>
     <w:p>
+      <w:pPr>
+        <w:jc w:val="left"/>
+      </w:pPr>
       <w:r>
         <w:t>You must retain, in the Source form of any Derivative Works that You distribute, all copyright, patent, trademark, and attribution notices from the Source form of the Work, excluding those notices that do not pertain to any part of the Derivative Works; and</w:t>
       </w:r>
     </w:p>
     <w:p>
+      <w:pPr>
+        <w:jc w:val="left"/>
+      </w:pPr>
       <w:r>
         <w:t xml:space="preserve">If the Work includes a "NOTICE" text file as part of its distribution, then any Derivative Works that You distribute must include a readable copy of the attribution notices contained within such NOTICE file, excluding those notices that do not pertain to any part of the Derivative Works, in at least one of the following places: within a NOTICE text file distributed as part of the Derivative Works; within the Source form or documentation, if provided along with the Derivative Works; or, within a display generated by the Derivative Works, if and wherever such third-party notices normally appear. The contents of the NOTICE file are for informational purposes only and do not modify the License. You may add Your own attribution notices within Derivative Works that You distribute, alongside or as an addendum to the NOTICE text from the Work, provided that such additional attribution notices cannot be construed as modifying the License. </w:t>
       </w:r>
@@ -2094,7 +3556,10 @@
       </w:r>
     </w:p>
     <w:p>
-      <w:bookmarkStart w:id="9" w:name="contributions"/>
+      <w:pPr>
+        <w:jc w:val="left"/>
+      </w:pPr>
+      <w:bookmarkStart w:id="11" w:name="contributions"/>
       <w:r>
         <w:rPr>
           <w:rStyle w:val="Strong"/>
@@ -2105,13 +3570,16 @@
         </w:rPr>
         <w:t>5. Submission of Contributions</w:t>
       </w:r>
-      <w:bookmarkEnd w:id="9"/>
+      <w:bookmarkEnd w:id="11"/>
       <w:r>
         <w:t>. Unless You explicitly state otherwise, any Contribution intentionally submitted for inclusion in the Work by You to the Licensor shall be under the terms and conditions of this License, without any additional terms or conditions. Notwithstanding the above, nothing herein shall supersede or modify the terms of any separate license agreement you may have executed with Licensor regarding such Contributions.</w:t>
       </w:r>
     </w:p>
     <w:p>
-      <w:bookmarkStart w:id="10" w:name="trademarks"/>
+      <w:pPr>
+        <w:jc w:val="left"/>
+      </w:pPr>
+      <w:bookmarkStart w:id="12" w:name="trademarks"/>
       <w:r>
         <w:rPr>
           <w:rStyle w:val="Strong"/>
@@ -2122,13 +3590,16 @@
         </w:rPr>
         <w:t>6. Trademarks</w:t>
       </w:r>
-      <w:bookmarkEnd w:id="10"/>
+      <w:bookmarkEnd w:id="12"/>
       <w:r>
         <w:t>. This License does not grant permission to use the trade names, trademarks, service marks, or product names of the Licensor, except as required for reasonable and customary use in describing the origin of the Work and reproducing the content of the NOTICE file.</w:t>
       </w:r>
     </w:p>
     <w:p>
-      <w:bookmarkStart w:id="11" w:name="no-warranty"/>
+      <w:pPr>
+        <w:jc w:val="left"/>
+      </w:pPr>
+      <w:bookmarkStart w:id="13" w:name="no-warranty"/>
       <w:r>
         <w:rPr>
           <w:rStyle w:val="Strong"/>
@@ -2139,13 +3610,16 @@
         </w:rPr>
         <w:t>7. Disclaimer of Warranty</w:t>
       </w:r>
-      <w:bookmarkEnd w:id="11"/>
+      <w:bookmarkEnd w:id="13"/>
       <w:r>
         <w:t>. Unless required by applicable law or agreed to in writing, Licensor provides the Work (and each Contributor provides its Contributions) on an "AS IS" BASIS, WITHOUT WARRANTIES OR CONDITIONS OF ANY KIND, either express or implied, including, without limitation, any warranties or conditions of TITLE, NON-INFRINGEMENT, MERCHANTABILITY, or FITNESS FOR A PARTICULAR PURPOSE. You are solely responsible for determining the appropriateness of using or redistributing the Work and assume any risks associated with Your exercise of permissions under this License.</w:t>
       </w:r>
     </w:p>
     <w:p>
-      <w:bookmarkStart w:id="12" w:name="no-liability"/>
+      <w:pPr>
+        <w:jc w:val="left"/>
+      </w:pPr>
+      <w:bookmarkStart w:id="14" w:name="no-liability"/>
       <w:r>
         <w:rPr>
           <w:rStyle w:val="Strong"/>
@@ -2156,13 +3630,16 @@
         </w:rPr>
         <w:t>8. Limitation of Liability</w:t>
       </w:r>
-      <w:bookmarkEnd w:id="12"/>
+      <w:bookmarkEnd w:id="14"/>
       <w:r>
         <w:t>. In no event and under no legal theory, whether in tort (including negligence), contract, or otherwise, unless required by applicable law (such as deliberate and grossly negligent acts) or agreed to in writing, shall any Contributor be liable to You for damages, including any direct, indirect, special, incidental, or consequential damages of any character arising as a result of this License or out of the use or inability to use the Work (including but not limited to damages for loss of goodwill, work stoppage, computer failure or malfunction, or any and all other commercial damages or losses), even if such Contributor has been advised of the possibility of such damages.</w:t>
       </w:r>
     </w:p>
     <w:p>
-      <w:bookmarkStart w:id="13" w:name="additional"/>
+      <w:pPr>
+        <w:jc w:val="left"/>
+      </w:pPr>
+      <w:bookmarkStart w:id="15" w:name="additional"/>
       <w:r>
         <w:rPr>
           <w:rStyle w:val="Strong"/>
@@ -2173,12 +3650,31 @@
         </w:rPr>
         <w:t>9. Accepting Warranty or Additional Liability</w:t>
       </w:r>
-      <w:bookmarkEnd w:id="13"/>
-      <w:r>
-        <w:t>. While redistributing the Work or Derivative Works thereof, You may choose to offer, and charge a fee for, acceptance of support, warranty, indemnity, or other liability obligations and/or rights consistent with this License. However, in accepting such obligations, You may act only on Your own behalf and on Your sole responsibility, not on behalf of any other Contributor, and only if You agree to indemnify, defend, and hold each Contributor harmless for any liability incurred by, or claims asserted against, such Contributor by reason of your accepting any such warranty or additional liability.</w:t>
-      </w:r>
-    </w:p>
-    <w:p>
+      <w:bookmarkEnd w:id="15"/>
+      <w:r>
+        <w:t xml:space="preserve">. While redistributing the Work or Derivative Works thereof, </w:t>
+      </w:r>
+      <w:proofErr w:type="gramStart"/>
+      <w:r>
+        <w:t>You</w:t>
+      </w:r>
+      <w:proofErr w:type="gramEnd"/>
+      <w:r>
+        <w:t xml:space="preserve"> may choose to offer, and charge a fee for, acceptance of support, warranty, indemnity, or other liability obligations and/or rights consistent with this License. However, in accepting such obligations, </w:t>
+      </w:r>
+      <w:proofErr w:type="gramStart"/>
+      <w:r>
+        <w:t>You</w:t>
+      </w:r>
+      <w:proofErr w:type="gramEnd"/>
+      <w:r>
+        <w:t xml:space="preserve"> may act only on Your own behalf and on Your sole responsibility, not on behalf of any other Contributor, and only if You agree to indemnify, defend, and hold each Contributor harmless for any liability incurred by, or claims asserted against, such Contributor by reason of your accepting any such warranty or additional liability.</w:t>
+      </w:r>
+    </w:p>
+    <w:p>
+      <w:pPr>
+        <w:jc w:val="left"/>
+      </w:pPr>
       <w:r>
         <w:t>END OF TERMS AND CONDITIONS</w:t>
       </w:r>
@@ -2193,24 +3689,28 @@
           <w:docGrid w:linePitch="360"/>
         </w:sectPr>
       </w:pPr>
-      <w:bookmarkStart w:id="14" w:name="_Toc536222333"/>
-    </w:p>
-    <w:p>
-      <w:pPr>
-        <w:pStyle w:val="Heading1"/>
-      </w:pPr>
+    </w:p>
+    <w:p>
+      <w:pPr>
+        <w:pStyle w:val="Heading2"/>
+      </w:pPr>
+      <w:bookmarkStart w:id="16" w:name="_Toc536866161"/>
       <w:r>
         <w:t>APPENDIX: How to apply the Apache License to your work</w:t>
       </w:r>
-      <w:bookmarkEnd w:id="14"/>
-    </w:p>
-    <w:p>
+      <w:bookmarkEnd w:id="16"/>
+    </w:p>
+    <w:p>
+      <w:pPr>
+        <w:jc w:val="left"/>
+      </w:pPr>
       <w:r>
         <w:t>To apply the Apache License to your work, attach the following boilerplate notice, with the fields enclosed by brackets "[]" replaced with your own identifying information. (Don't include the brackets!) The text should be enclosed in the appropriate comment syntax for the file format. We also recommend that a file or class name and description of purpose be included on the same "printed page" as the copyright notice for easier identification within third-party archives.</w:t>
       </w:r>
     </w:p>
     <w:p>
       <w:pPr>
+        <w:jc w:val="left"/>
         <w:rPr>
           <w:rFonts w:ascii="Consolas" w:hAnsi="Consolas"/>
         </w:rPr>
@@ -2224,6 +3724,7 @@
     </w:p>
     <w:p>
       <w:pPr>
+        <w:jc w:val="left"/>
         <w:rPr>
           <w:rFonts w:ascii="Consolas" w:hAnsi="Consolas"/>
         </w:rPr>
@@ -2231,6 +3732,7 @@
     </w:p>
     <w:p>
       <w:pPr>
+        <w:jc w:val="left"/>
         <w:rPr>
           <w:rFonts w:ascii="Consolas" w:hAnsi="Consolas"/>
         </w:rPr>
@@ -2244,6 +3746,7 @@
     </w:p>
     <w:p>
       <w:pPr>
+        <w:jc w:val="left"/>
         <w:rPr>
           <w:rFonts w:ascii="Consolas" w:hAnsi="Consolas"/>
         </w:rPr>
@@ -2257,6 +3760,7 @@
     </w:p>
     <w:p>
       <w:pPr>
+        <w:jc w:val="left"/>
         <w:rPr>
           <w:rFonts w:ascii="Consolas" w:hAnsi="Consolas"/>
         </w:rPr>
@@ -2270,6 +3774,7 @@
     </w:p>
     <w:p>
       <w:pPr>
+        <w:jc w:val="left"/>
         <w:rPr>
           <w:rFonts w:ascii="Consolas" w:hAnsi="Consolas"/>
         </w:rPr>
@@ -2277,6 +3782,7 @@
     </w:p>
     <w:p>
       <w:pPr>
+        <w:jc w:val="left"/>
         <w:rPr>
           <w:rFonts w:ascii="Consolas" w:hAnsi="Consolas"/>
         </w:rPr>
@@ -2287,7 +3793,7 @@
         </w:rPr>
         <w:t xml:space="preserve">    </w:t>
       </w:r>
-      <w:bookmarkStart w:id="15" w:name="_Hlk532940184"/>
+      <w:bookmarkStart w:id="17" w:name="_Hlk532940184"/>
       <w:r>
         <w:rPr>
           <w:rFonts w:ascii="Consolas" w:hAnsi="Consolas"/>
@@ -2295,9 +3801,10 @@
         <w:t>http://www.apache.org/licenses/LICENSE-2.0</w:t>
       </w:r>
     </w:p>
-    <w:bookmarkEnd w:id="15"/>
-    <w:p>
-      <w:pPr>
+    <w:bookmarkEnd w:id="17"/>
+    <w:p>
+      <w:pPr>
+        <w:jc w:val="left"/>
         <w:rPr>
           <w:rFonts w:ascii="Consolas" w:hAnsi="Consolas"/>
         </w:rPr>
@@ -2305,6 +3812,7 @@
     </w:p>
     <w:p>
       <w:pPr>
+        <w:jc w:val="left"/>
         <w:rPr>
           <w:rFonts w:ascii="Consolas" w:hAnsi="Consolas"/>
         </w:rPr>
@@ -2318,6 +3826,7 @@
     </w:p>
     <w:p>
       <w:pPr>
+        <w:jc w:val="left"/>
         <w:rPr>
           <w:rFonts w:ascii="Consolas" w:hAnsi="Consolas"/>
         </w:rPr>
@@ -2331,6 +3840,7 @@
     </w:p>
     <w:p>
       <w:pPr>
+        <w:jc w:val="left"/>
         <w:rPr>
           <w:rFonts w:ascii="Consolas" w:hAnsi="Consolas"/>
         </w:rPr>
@@ -2344,6 +3854,7 @@
     </w:p>
     <w:p>
       <w:pPr>
+        <w:jc w:val="left"/>
         <w:rPr>
           <w:rFonts w:ascii="Consolas" w:hAnsi="Consolas"/>
         </w:rPr>
@@ -2357,6 +3868,7 @@
     </w:p>
     <w:p>
       <w:pPr>
+        <w:jc w:val="left"/>
         <w:rPr>
           <w:rFonts w:ascii="Consolas" w:hAnsi="Consolas"/>
         </w:rPr>
@@ -2375,6 +3887,7 @@
           <w:id w:val="375591873"/>
           <w:citation/>
         </w:sdtPr>
+        <w:sdtEndPr/>
         <w:sdtContent>
           <w:r>
             <w:rPr>
@@ -2432,21 +3945,23 @@
       <w:pPr>
         <w:pStyle w:val="Heading1"/>
       </w:pPr>
-      <w:bookmarkStart w:id="16" w:name="_Toc536222334"/>
+      <w:bookmarkStart w:id="18" w:name="_Toc536866162"/>
       <w:r>
         <w:t>Problem resolution and debugging.</w:t>
       </w:r>
-      <w:bookmarkEnd w:id="16"/>
-    </w:p>
-    <w:p>
-      <w:pPr>
-        <w:rPr>
-          <w:lang w:val="en-CA"/>
-        </w:rPr>
-      </w:pPr>
-    </w:p>
-    <w:p>
-      <w:pPr>
+      <w:bookmarkEnd w:id="18"/>
+    </w:p>
+    <w:p>
+      <w:pPr>
+        <w:jc w:val="left"/>
+        <w:rPr>
+          <w:lang w:val="en-CA"/>
+        </w:rPr>
+      </w:pPr>
+    </w:p>
+    <w:p>
+      <w:pPr>
+        <w:jc w:val="left"/>
         <w:rPr>
           <w:lang w:val="en-CA"/>
         </w:rPr>
@@ -2465,6 +3980,7 @@
           <w:ilvl w:val="0"/>
           <w:numId w:val="2"/>
         </w:numPr>
+        <w:jc w:val="left"/>
         <w:rPr>
           <w:lang w:val="en-CA"/>
         </w:rPr>
@@ -2505,7 +4021,7 @@
                     <pic:cNvPicPr/>
                   </pic:nvPicPr>
                   <pic:blipFill>
-                    <a:blip r:embed="rId24">
+                    <a:blip r:embed="rId34">
                       <a:extLst>
                         <a:ext uri="{28A0092B-C50C-407E-A947-70E740481C1C}">
                           <a14:useLocalDpi xmlns:a14="http://schemas.microsoft.com/office/drawing/2010/main" val="0"/>
@@ -2673,6 +4189,7 @@
     <w:p>
       <w:pPr>
         <w:pStyle w:val="ListParagraph"/>
+        <w:jc w:val="left"/>
         <w:rPr>
           <w:lang w:val="en-CA"/>
         </w:rPr>
@@ -2879,6 +4396,7 @@
     <w:p>
       <w:pPr>
         <w:ind w:left="360"/>
+        <w:jc w:val="left"/>
         <w:rPr>
           <w:lang w:val="en-CA"/>
         </w:rPr>
@@ -2920,7 +4438,7 @@
                     <pic:cNvPicPr/>
                   </pic:nvPicPr>
                   <pic:blipFill>
-                    <a:blip r:embed="rId25">
+                    <a:blip r:embed="rId35">
                       <a:extLst>
                         <a:ext uri="{28A0092B-C50C-407E-A947-70E740481C1C}">
                           <a14:useLocalDpi xmlns:a14="http://schemas.microsoft.com/office/drawing/2010/main" val="0"/>
@@ -3075,6 +4593,7 @@
     <w:p>
       <w:pPr>
         <w:pStyle w:val="ListParagraph"/>
+        <w:jc w:val="left"/>
         <w:rPr>
           <w:lang w:val="en-CA"/>
         </w:rPr>
@@ -3193,6 +4712,7 @@
     <w:p>
       <w:pPr>
         <w:pStyle w:val="ListParagraph"/>
+        <w:jc w:val="left"/>
         <w:rPr>
           <w:lang w:val="en-CA"/>
         </w:rPr>
@@ -3205,6 +4725,7 @@
           <w:ilvl w:val="0"/>
           <w:numId w:val="2"/>
         </w:numPr>
+        <w:jc w:val="left"/>
         <w:rPr>
           <w:lang w:val="en-CA"/>
         </w:rPr>
@@ -3261,6 +4782,7 @@
     <w:p>
       <w:pPr>
         <w:pStyle w:val="ListParagraph"/>
+        <w:jc w:val="left"/>
         <w:rPr>
           <w:lang w:val="en-CA"/>
         </w:rPr>
@@ -3269,6 +4791,7 @@
     <w:p>
       <w:pPr>
         <w:pStyle w:val="ListParagraph"/>
+        <w:jc w:val="left"/>
         <w:rPr>
           <w:lang w:val="en-CA"/>
         </w:rPr>
@@ -3277,6 +4800,7 @@
     <w:p>
       <w:pPr>
         <w:pStyle w:val="ListParagraph"/>
+        <w:jc w:val="left"/>
         <w:rPr>
           <w:lang w:val="en-CA"/>
         </w:rPr>
@@ -3419,7 +4943,7 @@
                     <pic:cNvPicPr/>
                   </pic:nvPicPr>
                   <pic:blipFill>
-                    <a:blip r:embed="rId26">
+                    <a:blip r:embed="rId36">
                       <a:extLst>
                         <a:ext uri="{28A0092B-C50C-407E-A947-70E740481C1C}">
                           <a14:useLocalDpi xmlns:a14="http://schemas.microsoft.com/office/drawing/2010/main" val="0"/>
@@ -3449,6 +4973,7 @@
     <w:p>
       <w:pPr>
         <w:pStyle w:val="ListParagraph"/>
+        <w:jc w:val="left"/>
         <w:rPr>
           <w:lang w:val="en-CA"/>
         </w:rPr>
@@ -3581,6 +5106,7 @@
     <w:p>
       <w:pPr>
         <w:pStyle w:val="ListParagraph"/>
+        <w:jc w:val="left"/>
         <w:rPr>
           <w:lang w:val="en-CA"/>
         </w:rPr>
@@ -3590,6 +5116,7 @@
       <w:pPr>
         <w:pStyle w:val="ListParagraph"/>
         <w:keepNext/>
+        <w:jc w:val="left"/>
       </w:pPr>
       <w:r>
         <w:rPr>
@@ -3612,7 +5139,7 @@
                     <pic:cNvPicPr/>
                   </pic:nvPicPr>
                   <pic:blipFill>
-                    <a:blip r:embed="rId27">
+                    <a:blip r:embed="rId37">
                       <a:extLst>
                         <a:ext uri="{28A0092B-C50C-407E-A947-70E740481C1C}">
                           <a14:useLocalDpi xmlns:a14="http://schemas.microsoft.com/office/drawing/2010/main" val="0"/>
@@ -3643,6 +5170,7 @@
       <w:pPr>
         <w:pStyle w:val="Caption"/>
         <w:ind w:left="720"/>
+        <w:jc w:val="left"/>
       </w:pPr>
       <w:r>
         <w:t>Figure 5:</w:t>
@@ -3657,6 +5185,7 @@
     <w:p>
       <w:pPr>
         <w:pStyle w:val="Caption"/>
+        <w:jc w:val="left"/>
       </w:pPr>
     </w:p>
     <w:p>
@@ -3859,7 +5388,7 @@
                     <pic:cNvPicPr/>
                   </pic:nvPicPr>
                   <pic:blipFill>
-                    <a:blip r:embed="rId28">
+                    <a:blip r:embed="rId38">
                       <a:extLst>
                         <a:ext uri="{28A0092B-C50C-407E-A947-70E740481C1C}">
                           <a14:useLocalDpi xmlns:a14="http://schemas.microsoft.com/office/drawing/2010/main" val="0"/>
@@ -4082,7 +5611,7 @@
                     <pic:cNvPicPr/>
                   </pic:nvPicPr>
                   <pic:blipFill>
-                    <a:blip r:embed="rId29">
+                    <a:blip r:embed="rId39">
                       <a:extLst>
                         <a:ext uri="{28A0092B-C50C-407E-A947-70E740481C1C}">
                           <a14:useLocalDpi xmlns:a14="http://schemas.microsoft.com/office/drawing/2010/main" val="0"/>
@@ -4255,7 +5784,7 @@
                     <pic:cNvPicPr/>
                   </pic:nvPicPr>
                   <pic:blipFill>
-                    <a:blip r:embed="rId30">
+                    <a:blip r:embed="rId40">
                       <a:extLst>
                         <a:ext uri="{28A0092B-C50C-407E-A947-70E740481C1C}">
                           <a14:useLocalDpi xmlns:a14="http://schemas.microsoft.com/office/drawing/2010/main" val="0"/>
@@ -4357,6 +5886,7 @@
     <w:p>
       <w:pPr>
         <w:pStyle w:val="ListParagraph"/>
+        <w:jc w:val="left"/>
       </w:pPr>
     </w:p>
     <w:p>
@@ -4410,33 +5940,34 @@
     <w:p>
       <w:pPr>
         <w:pStyle w:val="ListParagraph"/>
+        <w:jc w:val="left"/>
       </w:pPr>
     </w:p>
     <w:p>
       <w:pPr>
         <w:pStyle w:val="ListParagraph"/>
-        <w:numPr>
-          <w:ilvl w:val="0"/>
-          <w:numId w:val="2"/>
-        </w:numPr>
-        <w:jc w:val="left"/>
-      </w:pPr>
-      <w:bookmarkStart w:id="17" w:name="_GoBack"/>
-      <w:bookmarkEnd w:id="17"/>
-    </w:p>
-    <w:p/>
-    <w:p>
+        <w:jc w:val="left"/>
+      </w:pPr>
+    </w:p>
+    <w:p>
+      <w:pPr>
+        <w:jc w:val="left"/>
+      </w:pPr>
+    </w:p>
+    <w:p>
+      <w:pPr>
+        <w:jc w:val="left"/>
+      </w:pPr>
       <w:r>
         <w:br w:type="page"/>
       </w:r>
-      <w:proofErr w:type="spellStart"/>
-      <w:r>
-        <w:t>sfds</w:t>
-      </w:r>
-      <w:proofErr w:type="spellEnd"/>
-    </w:p>
-    <w:p/>
-    <w:bookmarkStart w:id="18" w:name="_Toc536222335" w:displacedByCustomXml="next"/>
+    </w:p>
+    <w:p>
+      <w:pPr>
+        <w:jc w:val="left"/>
+      </w:pPr>
+    </w:p>
+    <w:bookmarkStart w:id="19" w:name="_Toc536866163" w:displacedByCustomXml="next"/>
     <w:sdt>
       <w:sdtPr>
         <w:rPr>
@@ -4453,6 +5984,7 @@
           <w:docPartUnique/>
         </w:docPartObj>
       </w:sdtPr>
+      <w:sdtEndPr/>
       <w:sdtContent>
         <w:p>
           <w:pPr>
@@ -4461,13 +5993,14 @@
           <w:r>
             <w:t>References</w:t>
           </w:r>
-          <w:bookmarkEnd w:id="18"/>
+          <w:bookmarkEnd w:id="19"/>
         </w:p>
         <w:sdt>
           <w:sdtPr>
             <w:id w:val="-573587230"/>
             <w:bibliography/>
           </w:sdtPr>
+          <w:sdtEndPr/>
           <w:sdtContent>
             <w:p>
               <w:pPr>
@@ -4591,7 +6124,7 @@
                 <w:rPr>
                   <w:noProof/>
                 </w:rPr>
-                <w:t xml:space="preserve">Nurik, R., n.d. </w:t>
+                <w:t xml:space="preserve">CodePath, 2018. </w:t>
               </w:r>
               <w:r>
                 <w:rPr>
@@ -4599,7 +6132,7 @@
                   <w:iCs/>
                   <w:noProof/>
                 </w:rPr>
-                <w:t xml:space="preserve">Android Asset Studio. </w:t>
+                <w:t xml:space="preserve">Creating and Using Fragments - CodePath Android Cliffnots. </w:t>
               </w:r>
               <w:r>
                 <w:rPr>
@@ -4619,14 +6152,14 @@
                   <w:noProof/>
                   <w:u w:val="single"/>
                 </w:rPr>
-                <w:t>https://romannurik.github.io/AndroidAssetStudio/</w:t>
+                <w:t>https://guides.codepath.com/android/creating-and-using-fragments#overview</w:t>
               </w:r>
               <w:r>
                 <w:rPr>
                   <w:noProof/>
                 </w:rPr>
                 <w:br/>
-                <w:t>[Accessed 14 12 2018].</w:t>
+                <w:t>[Accessed 10 Jan 2019].</w:t>
               </w:r>
             </w:p>
             <w:p>
@@ -4641,7 +6174,7 @@
                 <w:rPr>
                   <w:noProof/>
                 </w:rPr>
-                <w:t xml:space="preserve">OpenClipart-Vectors, 2018. </w:t>
+                <w:t xml:space="preserve">Jasani, T., 2016. </w:t>
               </w:r>
               <w:r>
                 <w:rPr>
@@ -4649,7 +6182,7 @@
                   <w:iCs/>
                   <w:noProof/>
                 </w:rPr>
-                <w:t xml:space="preserve">Baseball Cap · Free vector graphic on Pixabay. </w:t>
+                <w:t xml:space="preserve">Android - Image Fragment Pager View. </w:t>
               </w:r>
               <w:r>
                 <w:rPr>
@@ -4669,14 +6202,14 @@
                   <w:noProof/>
                   <w:u w:val="single"/>
                 </w:rPr>
-                <w:t>https://pixabay.com/en/baseball-cap-baseball-cap-grey-156528/</w:t>
+                <w:t>http://www.theappguruz.com/blog/android-image-fragment-pager-view</w:t>
               </w:r>
               <w:r>
                 <w:rPr>
                   <w:noProof/>
                 </w:rPr>
                 <w:br/>
-                <w:t>[Accessed 16 12 2018].</w:t>
+                <w:t>[Accessed 10 Jan 2019].</w:t>
               </w:r>
             </w:p>
             <w:p>
@@ -4691,7 +6224,7 @@
                 <w:rPr>
                   <w:noProof/>
                 </w:rPr>
-                <w:t xml:space="preserve">OpenClipart-Vectors, 2018. </w:t>
+                <w:t xml:space="preserve">Nurik, R., n.d. </w:t>
               </w:r>
               <w:r>
                 <w:rPr>
@@ -4699,7 +6232,7 @@
                   <w:iCs/>
                   <w:noProof/>
                 </w:rPr>
-                <w:t xml:space="preserve">Blouse Clothes Clothing · Free vector graphic on Pixabay. </w:t>
+                <w:t xml:space="preserve">Android Asset Studio. </w:t>
               </w:r>
               <w:r>
                 <w:rPr>
@@ -4719,14 +6252,14 @@
                   <w:noProof/>
                   <w:u w:val="single"/>
                 </w:rPr>
-                <w:t>https://pixabay.com/en/blouse-clothes-clothing-colorful-1297721/</w:t>
+                <w:t>https://romannurik.github.io/AndroidAssetStudio/</w:t>
               </w:r>
               <w:r>
                 <w:rPr>
                   <w:noProof/>
                 </w:rPr>
                 <w:br/>
-                <w:t>[Accessed 16 12 2018].</w:t>
+                <w:t>[Accessed 14 12 2018].</w:t>
               </w:r>
             </w:p>
             <w:p>
@@ -4749,7 +6282,7 @@
                   <w:iCs/>
                   <w:noProof/>
                 </w:rPr>
-                <w:t xml:space="preserve">Camera Digital Photography · Free vector graphic on Pixabay. </w:t>
+                <w:t xml:space="preserve">Baseball Cap · Free vector graphic on Pixabay. </w:t>
               </w:r>
               <w:r>
                 <w:rPr>
@@ -4769,14 +6302,14 @@
                   <w:noProof/>
                   <w:u w:val="single"/>
                 </w:rPr>
-                <w:t>https://pixabay.com/en/camera-digital-camera-photography-150361/</w:t>
+                <w:t>https://pixabay.com/en/baseball-cap-baseball-cap-grey-156528/</w:t>
               </w:r>
               <w:r>
                 <w:rPr>
                   <w:noProof/>
                 </w:rPr>
                 <w:br/>
-                <w:t>[Accessed 6 12 2018].</w:t>
+                <w:t>[Accessed 16 12 2018].</w:t>
               </w:r>
             </w:p>
             <w:p>
@@ -4799,7 +6332,7 @@
                   <w:iCs/>
                   <w:noProof/>
                 </w:rPr>
-                <w:t xml:space="preserve">Clothing Template Shirt · Free vector graphic on Pixabay. </w:t>
+                <w:t xml:space="preserve">Blouse Clothes Clothing · Free vector graphic on Pixabay. </w:t>
               </w:r>
               <w:r>
                 <w:rPr>
@@ -4819,7 +6352,7 @@
                   <w:noProof/>
                   <w:u w:val="single"/>
                 </w:rPr>
-                <w:t>https://pixabay.com/en/clothing-template-shirt-apparel-145821/</w:t>
+                <w:t>https://pixabay.com/en/blouse-clothes-clothing-colorful-1297721/</w:t>
               </w:r>
               <w:r>
                 <w:rPr>
@@ -4849,7 +6382,7 @@
                   <w:iCs/>
                   <w:noProof/>
                 </w:rPr>
-                <w:t xml:space="preserve">Polo Shirt Clothing Template · Free vector graphic on Pixabay. </w:t>
+                <w:t xml:space="preserve">Camera Digital Photography · Free vector graphic on Pixabay. </w:t>
               </w:r>
               <w:r>
                 <w:rPr>
@@ -4869,14 +6402,14 @@
                   <w:noProof/>
                   <w:u w:val="single"/>
                 </w:rPr>
-                <w:t>https://pixabay.com/en/polo-shirt-clothing-template-shirt-145822/</w:t>
+                <w:t>https://pixabay.com/en/camera-digital-camera-photography-150361/</w:t>
               </w:r>
               <w:r>
                 <w:rPr>
                   <w:noProof/>
                 </w:rPr>
                 <w:br/>
-                <w:t>[Accessed 16 12 2018].</w:t>
+                <w:t>[Accessed 6 12 2018].</w:t>
               </w:r>
             </w:p>
             <w:p>
@@ -4891,7 +6424,7 @@
                 <w:rPr>
                   <w:noProof/>
                 </w:rPr>
-                <w:t xml:space="preserve">Porter, A., 2018. </w:t>
+                <w:t xml:space="preserve">OpenClipart-Vectors, 2018. </w:t>
               </w:r>
               <w:r>
                 <w:rPr>
@@ -4899,7 +6432,7 @@
                   <w:iCs/>
                   <w:noProof/>
                 </w:rPr>
-                <w:t xml:space="preserve">aporter/coursera-android. </w:t>
+                <w:t xml:space="preserve">Clothing Template Shirt · Free vector graphic on Pixabay. </w:t>
               </w:r>
               <w:r>
                 <w:rPr>
@@ -4919,14 +6452,14 @@
                   <w:noProof/>
                   <w:u w:val="single"/>
                 </w:rPr>
-                <w:t>https://github.com/aporter/coursera-android</w:t>
+                <w:t>https://pixabay.com/en/clothing-template-shirt-apparel-145821/</w:t>
               </w:r>
               <w:r>
                 <w:rPr>
                   <w:noProof/>
                 </w:rPr>
                 <w:br/>
-                <w:t>[Accessed 4 12 2018].</w:t>
+                <w:t>[Accessed 16 12 2018].</w:t>
               </w:r>
             </w:p>
             <w:p>
@@ -4941,7 +6474,7 @@
                 <w:rPr>
                   <w:noProof/>
                 </w:rPr>
-                <w:t xml:space="preserve">Selfton , B., 2016. </w:t>
+                <w:t xml:space="preserve">OpenClipart-Vectors, 2018. </w:t>
               </w:r>
               <w:r>
                 <w:rPr>
@@ -4949,7 +6482,7 @@
                   <w:iCs/>
                   <w:noProof/>
                 </w:rPr>
-                <w:t xml:space="preserve">Set icon for Android application - Stack Overflow. </w:t>
+                <w:t xml:space="preserve">Polo Shirt Clothing Template · Free vector graphic on Pixabay. </w:t>
               </w:r>
               <w:r>
                 <w:rPr>
@@ -4969,14 +6502,14 @@
                   <w:noProof/>
                   <w:u w:val="single"/>
                 </w:rPr>
-                <w:t>https://stackoverflow.com/questions/5350624/set-icon-for-android-application</w:t>
+                <w:t>https://pixabay.com/en/polo-shirt-clothing-template-shirt-145822/</w:t>
               </w:r>
               <w:r>
                 <w:rPr>
                   <w:noProof/>
                 </w:rPr>
                 <w:br/>
-                <w:t>[Accessed 13 12 2018].</w:t>
+                <w:t>[Accessed 16 12 2018].</w:t>
               </w:r>
             </w:p>
             <w:p>
@@ -4991,7 +6524,7 @@
                 <w:rPr>
                   <w:noProof/>
                 </w:rPr>
-                <w:t xml:space="preserve">Software Testing Help, 2018. </w:t>
+                <w:t xml:space="preserve">Porter, A., 2018. </w:t>
               </w:r>
               <w:r>
                 <w:rPr>
@@ -4999,7 +6532,7 @@
                   <w:iCs/>
                   <w:noProof/>
                 </w:rPr>
-                <w:t xml:space="preserve">Sample Test Case Template with Test Case Examples [Download]. </w:t>
+                <w:t xml:space="preserve">aporter/coursera-android. </w:t>
               </w:r>
               <w:r>
                 <w:rPr>
@@ -5019,14 +6552,14 @@
                   <w:noProof/>
                   <w:u w:val="single"/>
                 </w:rPr>
-                <w:t>https://www.softwaretestinghelp.com/test-case-template-examples/</w:t>
+                <w:t>https://github.com/aporter/coursera-android</w:t>
               </w:r>
               <w:r>
                 <w:rPr>
                   <w:noProof/>
                 </w:rPr>
                 <w:br/>
-                <w:t>[Accessed 16 12 2018].</w:t>
+                <w:t>[Accessed 4 12 2018].</w:t>
               </w:r>
             </w:p>
             <w:p>
@@ -5041,7 +6574,7 @@
                 <w:rPr>
                   <w:noProof/>
                 </w:rPr>
-                <w:t xml:space="preserve">The Apache Software Foundation, 2004. </w:t>
+                <w:t xml:space="preserve">Selfton , B., 2016. </w:t>
               </w:r>
               <w:r>
                 <w:rPr>
@@ -5049,7 +6582,7 @@
                   <w:iCs/>
                   <w:noProof/>
                 </w:rPr>
-                <w:t xml:space="preserve">Apache LIcense, Version 2.0. </w:t>
+                <w:t xml:space="preserve">Set icon for Android application - Stack Overflow. </w:t>
               </w:r>
               <w:r>
                 <w:rPr>
@@ -5069,14 +6602,14 @@
                   <w:noProof/>
                   <w:u w:val="single"/>
                 </w:rPr>
-                <w:t>http://www.apache.org/licenses/LICENSE-2.0</w:t>
+                <w:t>https://stackoverflow.com/questions/5350624/set-icon-for-android-application</w:t>
               </w:r>
               <w:r>
                 <w:rPr>
                   <w:noProof/>
                 </w:rPr>
                 <w:br/>
-                <w:t>[Accessed 11 12 2018].</w:t>
+                <w:t>[Accessed 13 12 2018].</w:t>
               </w:r>
             </w:p>
             <w:p>
@@ -5091,7 +6624,7 @@
                 <w:rPr>
                   <w:noProof/>
                 </w:rPr>
-                <w:t xml:space="preserve">Vogel, L., 2016. </w:t>
+                <w:t xml:space="preserve">Software Testing Help, 2018. </w:t>
               </w:r>
               <w:r>
                 <w:rPr>
@@ -5099,7 +6632,7 @@
                   <w:iCs/>
                   <w:noProof/>
                 </w:rPr>
-                <w:t xml:space="preserve">Using lists in Android wth ListView - Tutorial. </w:t>
+                <w:t xml:space="preserve">Sample Test Case Template with Test Case Examples [Download]. </w:t>
               </w:r>
               <w:r>
                 <w:rPr>
@@ -5119,6 +6652,256 @@
                   <w:noProof/>
                   <w:u w:val="single"/>
                 </w:rPr>
+                <w:t>https://www.softwaretestinghelp.com/test-case-template-examples/</w:t>
+              </w:r>
+              <w:r>
+                <w:rPr>
+                  <w:noProof/>
+                </w:rPr>
+                <w:br/>
+                <w:t>[Accessed 16 12 2018].</w:t>
+              </w:r>
+            </w:p>
+            <w:p>
+              <w:pPr>
+                <w:pStyle w:val="Bibliography"/>
+                <w:jc w:val="left"/>
+                <w:rPr>
+                  <w:noProof/>
+                </w:rPr>
+              </w:pPr>
+              <w:r>
+                <w:rPr>
+                  <w:noProof/>
+                </w:rPr>
+                <w:t xml:space="preserve">Stackoverflow, 2010. </w:t>
+              </w:r>
+              <w:r>
+                <w:rPr>
+                  <w:i/>
+                  <w:iCs/>
+                  <w:noProof/>
+                </w:rPr>
+                <w:t xml:space="preserve">Android - How to add manifest permission to an application?. </w:t>
+              </w:r>
+              <w:r>
+                <w:rPr>
+                  <w:noProof/>
+                </w:rPr>
+                <w:t xml:space="preserve">[Online] </w:t>
+              </w:r>
+              <w:r>
+                <w:rPr>
+                  <w:noProof/>
+                </w:rPr>
+                <w:br/>
+                <w:t xml:space="preserve">Available at: </w:t>
+              </w:r>
+              <w:r>
+                <w:rPr>
+                  <w:noProof/>
+                  <w:u w:val="single"/>
+                </w:rPr>
+                <w:t>https://stackoverflow.com/questions/2169294/how-to-add-manifest-permission-to-an-application</w:t>
+              </w:r>
+              <w:r>
+                <w:rPr>
+                  <w:noProof/>
+                </w:rPr>
+                <w:br/>
+                <w:t>[Accessed 13 Jan 2019].</w:t>
+              </w:r>
+            </w:p>
+            <w:p>
+              <w:pPr>
+                <w:pStyle w:val="Bibliography"/>
+                <w:jc w:val="left"/>
+                <w:rPr>
+                  <w:noProof/>
+                </w:rPr>
+              </w:pPr>
+              <w:r>
+                <w:rPr>
+                  <w:noProof/>
+                </w:rPr>
+                <w:t xml:space="preserve">Stackoverflow, 2013. </w:t>
+              </w:r>
+              <w:r>
+                <w:rPr>
+                  <w:i/>
+                  <w:iCs/>
+                  <w:noProof/>
+                </w:rPr>
+                <w:t xml:space="preserve">Android - Passing the position from listview to new activity - Stackoverflow. </w:t>
+              </w:r>
+              <w:r>
+                <w:rPr>
+                  <w:noProof/>
+                </w:rPr>
+                <w:t xml:space="preserve">[Online] </w:t>
+              </w:r>
+              <w:r>
+                <w:rPr>
+                  <w:noProof/>
+                </w:rPr>
+                <w:br/>
+                <w:t xml:space="preserve">Available at: </w:t>
+              </w:r>
+              <w:r>
+                <w:rPr>
+                  <w:noProof/>
+                  <w:u w:val="single"/>
+                </w:rPr>
+                <w:t>https://stackoverflow.com/questions/19565957/passing-the-position-from-listview-to-new-activity</w:t>
+              </w:r>
+              <w:r>
+                <w:rPr>
+                  <w:noProof/>
+                </w:rPr>
+                <w:br/>
+                <w:t>[Accessed 11 Jan 2019].</w:t>
+              </w:r>
+            </w:p>
+            <w:p>
+              <w:pPr>
+                <w:pStyle w:val="Bibliography"/>
+                <w:jc w:val="left"/>
+                <w:rPr>
+                  <w:noProof/>
+                </w:rPr>
+              </w:pPr>
+              <w:r>
+                <w:rPr>
+                  <w:noProof/>
+                </w:rPr>
+                <w:t xml:space="preserve">Stackoverflow, 2014. </w:t>
+              </w:r>
+              <w:r>
+                <w:rPr>
+                  <w:i/>
+                  <w:iCs/>
+                  <w:noProof/>
+                </w:rPr>
+                <w:t xml:space="preserve">Android Studio bug copy and past a class. </w:t>
+              </w:r>
+              <w:r>
+                <w:rPr>
+                  <w:noProof/>
+                </w:rPr>
+                <w:t xml:space="preserve">[Online] </w:t>
+              </w:r>
+              <w:r>
+                <w:rPr>
+                  <w:noProof/>
+                </w:rPr>
+                <w:br/>
+                <w:t xml:space="preserve">Available at: </w:t>
+              </w:r>
+              <w:r>
+                <w:rPr>
+                  <w:noProof/>
+                  <w:u w:val="single"/>
+                </w:rPr>
+                <w:t>https://stackoverflow.com/questions/27630223/android-studio-bug-copy-and-past-a-class</w:t>
+              </w:r>
+              <w:r>
+                <w:rPr>
+                  <w:noProof/>
+                </w:rPr>
+                <w:br/>
+                <w:t>[Accessed 6 Jan 2019].</w:t>
+              </w:r>
+            </w:p>
+            <w:p>
+              <w:pPr>
+                <w:pStyle w:val="Bibliography"/>
+                <w:jc w:val="left"/>
+                <w:rPr>
+                  <w:noProof/>
+                </w:rPr>
+              </w:pPr>
+              <w:r>
+                <w:rPr>
+                  <w:noProof/>
+                </w:rPr>
+                <w:t xml:space="preserve">The Apache Software Foundation, 2004. </w:t>
+              </w:r>
+              <w:r>
+                <w:rPr>
+                  <w:i/>
+                  <w:iCs/>
+                  <w:noProof/>
+                </w:rPr>
+                <w:t xml:space="preserve">Apache LIcense, Version 2.0. </w:t>
+              </w:r>
+              <w:r>
+                <w:rPr>
+                  <w:noProof/>
+                </w:rPr>
+                <w:t xml:space="preserve">[Online] </w:t>
+              </w:r>
+              <w:r>
+                <w:rPr>
+                  <w:noProof/>
+                </w:rPr>
+                <w:br/>
+                <w:t xml:space="preserve">Available at: </w:t>
+              </w:r>
+              <w:r>
+                <w:rPr>
+                  <w:noProof/>
+                  <w:u w:val="single"/>
+                </w:rPr>
+                <w:t>http://www.apache.org/licenses/LICENSE-2.0</w:t>
+              </w:r>
+              <w:r>
+                <w:rPr>
+                  <w:noProof/>
+                </w:rPr>
+                <w:br/>
+                <w:t>[Accessed 11 12 2018].</w:t>
+              </w:r>
+            </w:p>
+            <w:p>
+              <w:pPr>
+                <w:pStyle w:val="Bibliography"/>
+                <w:jc w:val="left"/>
+                <w:rPr>
+                  <w:noProof/>
+                </w:rPr>
+              </w:pPr>
+              <w:r>
+                <w:rPr>
+                  <w:noProof/>
+                </w:rPr>
+                <w:t xml:space="preserve">Vogel, L., 2016. </w:t>
+              </w:r>
+              <w:r>
+                <w:rPr>
+                  <w:i/>
+                  <w:iCs/>
+                  <w:noProof/>
+                </w:rPr>
+                <w:t xml:space="preserve">Using lists in Android wth ListView - Tutorial. </w:t>
+              </w:r>
+              <w:r>
+                <w:rPr>
+                  <w:noProof/>
+                </w:rPr>
+                <w:t xml:space="preserve">[Online] </w:t>
+              </w:r>
+              <w:r>
+                <w:rPr>
+                  <w:noProof/>
+                </w:rPr>
+                <w:br/>
+                <w:t xml:space="preserve">Available at: </w:t>
+              </w:r>
+              <w:r>
+                <w:rPr>
+                  <w:noProof/>
+                  <w:u w:val="single"/>
+                </w:rPr>
                 <w:t>http://www.vogella.com/tutorials/AndroidListView/article.html</w:t>
               </w:r>
               <w:r>
@@ -5127,6 +6910,206 @@
                 </w:rPr>
                 <w:br/>
                 <w:t>[Accessed 06 12 2018].</w:t>
+              </w:r>
+            </w:p>
+            <w:p>
+              <w:pPr>
+                <w:pStyle w:val="Bibliography"/>
+                <w:jc w:val="left"/>
+                <w:rPr>
+                  <w:noProof/>
+                </w:rPr>
+              </w:pPr>
+              <w:r>
+                <w:rPr>
+                  <w:noProof/>
+                </w:rPr>
+                <w:t xml:space="preserve">YouTube, 2015. </w:t>
+              </w:r>
+              <w:r>
+                <w:rPr>
+                  <w:i/>
+                  <w:iCs/>
+                  <w:noProof/>
+                </w:rPr>
+                <w:t xml:space="preserve">Android code How to add and change images with image vew.. </w:t>
+              </w:r>
+              <w:r>
+                <w:rPr>
+                  <w:noProof/>
+                </w:rPr>
+                <w:t xml:space="preserve">[Online] </w:t>
+              </w:r>
+              <w:r>
+                <w:rPr>
+                  <w:noProof/>
+                </w:rPr>
+                <w:br/>
+                <w:t xml:space="preserve">Available at: </w:t>
+              </w:r>
+              <w:r>
+                <w:rPr>
+                  <w:noProof/>
+                  <w:u w:val="single"/>
+                </w:rPr>
+                <w:t>https://www.youtube.com/watch?v=RJZat1M9CD8</w:t>
+              </w:r>
+              <w:r>
+                <w:rPr>
+                  <w:noProof/>
+                </w:rPr>
+                <w:br/>
+                <w:t>[Accessed 13 Jan 2019].</w:t>
+              </w:r>
+            </w:p>
+            <w:p>
+              <w:pPr>
+                <w:pStyle w:val="Bibliography"/>
+                <w:jc w:val="left"/>
+                <w:rPr>
+                  <w:noProof/>
+                </w:rPr>
+              </w:pPr>
+              <w:r>
+                <w:rPr>
+                  <w:noProof/>
+                </w:rPr>
+                <w:t xml:space="preserve">YouTube, 2016. </w:t>
+              </w:r>
+              <w:r>
+                <w:rPr>
+                  <w:i/>
+                  <w:iCs/>
+                  <w:noProof/>
+                </w:rPr>
+                <w:t xml:space="preserve">Android studio tutorial - How to change image with button click android. Whats NEW. </w:t>
+              </w:r>
+              <w:r>
+                <w:rPr>
+                  <w:noProof/>
+                </w:rPr>
+                <w:t xml:space="preserve">[Online] </w:t>
+              </w:r>
+              <w:r>
+                <w:rPr>
+                  <w:noProof/>
+                </w:rPr>
+                <w:br/>
+                <w:t xml:space="preserve">Available at: </w:t>
+              </w:r>
+              <w:r>
+                <w:rPr>
+                  <w:noProof/>
+                  <w:u w:val="single"/>
+                </w:rPr>
+                <w:t>https://www.youtube.com/watch?v=VG_t-h1Bh0Y</w:t>
+              </w:r>
+              <w:r>
+                <w:rPr>
+                  <w:noProof/>
+                </w:rPr>
+                <w:br/>
+                <w:t>[Accessed 12 Jan 2019].</w:t>
+              </w:r>
+            </w:p>
+            <w:p>
+              <w:pPr>
+                <w:pStyle w:val="Bibliography"/>
+                <w:jc w:val="left"/>
+                <w:rPr>
+                  <w:noProof/>
+                </w:rPr>
+              </w:pPr>
+              <w:r>
+                <w:rPr>
+                  <w:noProof/>
+                </w:rPr>
+                <w:t xml:space="preserve">YouTube, 2017. </w:t>
+              </w:r>
+              <w:r>
+                <w:rPr>
+                  <w:i/>
+                  <w:iCs/>
+                  <w:noProof/>
+                </w:rPr>
+                <w:t xml:space="preserve">05 Android Studio App Building Register Fragment Buttons and OnClickListener - YouTube. </w:t>
+              </w:r>
+              <w:r>
+                <w:rPr>
+                  <w:noProof/>
+                </w:rPr>
+                <w:t xml:space="preserve">[Online] </w:t>
+              </w:r>
+              <w:r>
+                <w:rPr>
+                  <w:noProof/>
+                </w:rPr>
+                <w:br/>
+                <w:t xml:space="preserve">Available at: </w:t>
+              </w:r>
+              <w:r>
+                <w:rPr>
+                  <w:noProof/>
+                  <w:u w:val="single"/>
+                </w:rPr>
+                <w:t>https://www.youtube.com/watch?v=C8R31opc57Y</w:t>
+              </w:r>
+              <w:r>
+                <w:rPr>
+                  <w:noProof/>
+                </w:rPr>
+                <w:br/>
+                <w:t>[Accessed 12 Jan 2018].</w:t>
+              </w:r>
+            </w:p>
+            <w:p>
+              <w:pPr>
+                <w:pStyle w:val="Bibliography"/>
+                <w:jc w:val="left"/>
+                <w:rPr>
+                  <w:noProof/>
+                </w:rPr>
+              </w:pPr>
+              <w:r>
+                <w:rPr>
+                  <w:noProof/>
+                </w:rPr>
+                <w:t xml:space="preserve">Youtube, 2017. </w:t>
+              </w:r>
+              <w:r>
+                <w:rPr>
+                  <w:i/>
+                  <w:iCs/>
+                  <w:noProof/>
+                </w:rPr>
+                <w:t xml:space="preserve">How to Save Variables in SharedPreferences - Android Studio Tutorial. </w:t>
+              </w:r>
+              <w:r>
+                <w:rPr>
+                  <w:noProof/>
+                </w:rPr>
+                <w:t xml:space="preserve">[Online] </w:t>
+              </w:r>
+              <w:r>
+                <w:rPr>
+                  <w:noProof/>
+                </w:rPr>
+                <w:br/>
+                <w:t xml:space="preserve">Available at: </w:t>
+              </w:r>
+              <w:r>
+                <w:rPr>
+                  <w:noProof/>
+                  <w:u w:val="single"/>
+                </w:rPr>
+                <w:t>https://www.youtube.com/watch?v=fJEFZ6EOM9o</w:t>
+              </w:r>
+              <w:r>
+                <w:rPr>
+                  <w:noProof/>
+                </w:rPr>
+                <w:br/>
+                <w:t>[Accessed 11 Jan 2019].</w:t>
               </w:r>
             </w:p>
             <w:p>
@@ -7088,7 +9071,7 @@
     <b:MonthAccessed>12</b:MonthAccessed>
     <b:DayAccessed>11</b:DayAccessed>
     <b:URL>http://www.apache.org/licenses/LICENSE-2.0</b:URL>
-    <b:RefOrder>13</b:RefOrder>
+    <b:RefOrder>22</b:RefOrder>
   </b:Source>
   <b:Source>
     <b:Tag>Cod16</b:Tag>
@@ -7150,11 +9133,169 @@
     <b:URL>https://pixabay.com/en/camera-digital-camera-photography-150361/</b:URL>
     <b:RefOrder>10</b:RefOrder>
   </b:Source>
+  <b:Source>
+    <b:Tag>You17</b:Tag>
+    <b:SourceType>InternetSite</b:SourceType>
+    <b:Guid>{1443D806-72F8-43E1-843D-7C5327A80DB7}</b:Guid>
+    <b:Author>
+      <b:Author>
+        <b:Corporate>YouTube</b:Corporate>
+      </b:Author>
+    </b:Author>
+    <b:Title>05 Android Studio App Building Register Fragment Buttons and OnClickListener - YouTube</b:Title>
+    <b:Year>2017</b:Year>
+    <b:YearAccessed>2018</b:YearAccessed>
+    <b:MonthAccessed>Jan</b:MonthAccessed>
+    <b:DayAccessed>12</b:DayAccessed>
+    <b:URL>https://www.youtube.com/watch?v=C8R31opc57Y</b:URL>
+    <b:RefOrder>13</b:RefOrder>
+  </b:Source>
+  <b:Source>
+    <b:Tag>Cod18</b:Tag>
+    <b:SourceType>InternetSite</b:SourceType>
+    <b:Guid>{17882DF3-2C3E-4BDC-9517-C571FF13E053}</b:Guid>
+    <b:Author>
+      <b:Author>
+        <b:Corporate>CodePath</b:Corporate>
+      </b:Author>
+    </b:Author>
+    <b:Title>Creating and Using Fragments - CodePath Android Cliffnots</b:Title>
+    <b:Year>2018</b:Year>
+    <b:YearAccessed>2019</b:YearAccessed>
+    <b:MonthAccessed>Jan</b:MonthAccessed>
+    <b:DayAccessed>10</b:DayAccessed>
+    <b:URL>https://guides.codepath.com/android/creating-and-using-fragments#overview</b:URL>
+    <b:RefOrder>14</b:RefOrder>
+  </b:Source>
+  <b:Source>
+    <b:Tag>Sta13</b:Tag>
+    <b:SourceType>InternetSite</b:SourceType>
+    <b:Guid>{916AA3A6-A10C-48CE-B280-2622F02B68A0}</b:Guid>
+    <b:Author>
+      <b:Author>
+        <b:Corporate>Stackoverflow</b:Corporate>
+      </b:Author>
+    </b:Author>
+    <b:Title>Android - Passing the position from listview to new activity - Stackoverflow</b:Title>
+    <b:Year>2013</b:Year>
+    <b:YearAccessed>2019</b:YearAccessed>
+    <b:MonthAccessed>Jan</b:MonthAccessed>
+    <b:DayAccessed>11</b:DayAccessed>
+    <b:URL>https://stackoverflow.com/questions/19565957/passing-the-position-from-listview-to-new-activity</b:URL>
+    <b:RefOrder>15</b:RefOrder>
+  </b:Source>
+  <b:Source>
+    <b:Tag>Tej16</b:Tag>
+    <b:SourceType>InternetSite</b:SourceType>
+    <b:Guid>{30878BC4-C144-4C7C-8D60-D8C1E698E248}</b:Guid>
+    <b:Author>
+      <b:Author>
+        <b:NameList>
+          <b:Person>
+            <b:Last>Jasani</b:Last>
+            <b:First>Tejas</b:First>
+          </b:Person>
+        </b:NameList>
+      </b:Author>
+    </b:Author>
+    <b:Title>Android - Image Fragment Pager View </b:Title>
+    <b:Year>2016</b:Year>
+    <b:YearAccessed>2019</b:YearAccessed>
+    <b:MonthAccessed>Jan</b:MonthAccessed>
+    <b:DayAccessed>10</b:DayAccessed>
+    <b:URL>http://www.theappguruz.com/blog/android-image-fragment-pager-view</b:URL>
+    <b:RefOrder>16</b:RefOrder>
+  </b:Source>
+  <b:Source>
+    <b:Tag>You151</b:Tag>
+    <b:SourceType>InternetSite</b:SourceType>
+    <b:Guid>{17D25739-360B-48C0-96A2-CD2F25B33796}</b:Guid>
+    <b:Author>
+      <b:Author>
+        <b:Corporate>YouTube</b:Corporate>
+      </b:Author>
+    </b:Author>
+    <b:Title>Android code How to add and change images with image vew.</b:Title>
+    <b:Year>2015</b:Year>
+    <b:YearAccessed>2019</b:YearAccessed>
+    <b:MonthAccessed>Jan</b:MonthAccessed>
+    <b:DayAccessed>13</b:DayAccessed>
+    <b:URL>https://www.youtube.com/watch?v=RJZat1M9CD8</b:URL>
+    <b:RefOrder>17</b:RefOrder>
+  </b:Source>
+  <b:Source>
+    <b:Tag>Sta10</b:Tag>
+    <b:SourceType>InternetSite</b:SourceType>
+    <b:Guid>{3EC048F7-FC9A-4C31-9ED5-D88ABF4978E0}</b:Guid>
+    <b:Author>
+      <b:Author>
+        <b:Corporate>Stackoverflow</b:Corporate>
+      </b:Author>
+    </b:Author>
+    <b:Title>Android - How to add manifest permission to an application?</b:Title>
+    <b:Year>2010</b:Year>
+    <b:YearAccessed>2019</b:YearAccessed>
+    <b:MonthAccessed>Jan </b:MonthAccessed>
+    <b:DayAccessed>13</b:DayAccessed>
+    <b:URL>https://stackoverflow.com/questions/2169294/how-to-add-manifest-permission-to-an-application</b:URL>
+    <b:RefOrder>18</b:RefOrder>
+  </b:Source>
+  <b:Source>
+    <b:Tag>You16</b:Tag>
+    <b:SourceType>InternetSite</b:SourceType>
+    <b:Guid>{8BD2FD37-9C52-40E7-B414-1C4DC66E0DF7}</b:Guid>
+    <b:Author>
+      <b:Author>
+        <b:Corporate>YouTube</b:Corporate>
+      </b:Author>
+    </b:Author>
+    <b:Title>Android studio tutorial - How to change image with button click android. Whats NEW</b:Title>
+    <b:Year>2016</b:Year>
+    <b:YearAccessed>2019</b:YearAccessed>
+    <b:MonthAccessed>Jan</b:MonthAccessed>
+    <b:DayAccessed>12</b:DayAccessed>
+    <b:URL>https://www.youtube.com/watch?v=VG_t-h1Bh0Y</b:URL>
+    <b:RefOrder>19</b:RefOrder>
+  </b:Source>
+  <b:Source>
+    <b:Tag>You171</b:Tag>
+    <b:SourceType>InternetSite</b:SourceType>
+    <b:Guid>{6377DAC2-6F2F-4283-84DF-8355010C2AE6}</b:Guid>
+    <b:Author>
+      <b:Author>
+        <b:Corporate>Youtube</b:Corporate>
+      </b:Author>
+    </b:Author>
+    <b:Title>How to Save Variables in SharedPreferences - Android Studio Tutorial</b:Title>
+    <b:Year>2017</b:Year>
+    <b:YearAccessed>2019</b:YearAccessed>
+    <b:MonthAccessed>Jan </b:MonthAccessed>
+    <b:DayAccessed>11</b:DayAccessed>
+    <b:URL>https://www.youtube.com/watch?v=fJEFZ6EOM9o</b:URL>
+    <b:RefOrder>20</b:RefOrder>
+  </b:Source>
+  <b:Source>
+    <b:Tag>Sta141</b:Tag>
+    <b:SourceType>InternetSite</b:SourceType>
+    <b:Guid>{4E2CFB4A-1BBA-4557-8D72-6C1518E12747}</b:Guid>
+    <b:Author>
+      <b:Author>
+        <b:Corporate>Stackoverflow</b:Corporate>
+      </b:Author>
+    </b:Author>
+    <b:Title>Android Studio bug copy and past a class</b:Title>
+    <b:Year>2014</b:Year>
+    <b:YearAccessed>2019</b:YearAccessed>
+    <b:MonthAccessed>Jan</b:MonthAccessed>
+    <b:DayAccessed>6</b:DayAccessed>
+    <b:URL>https://stackoverflow.com/questions/27630223/android-studio-bug-copy-and-past-a-class</b:URL>
+    <b:RefOrder>21</b:RefOrder>
+  </b:Source>
 </b:Sources>
 </file>
 
 <file path=customXml/itemProps1.xml><?xml version="1.0" encoding="utf-8"?>
-<ds:datastoreItem xmlns:ds="http://schemas.openxmlformats.org/officeDocument/2006/customXml" ds:itemID="{AA0B466F-E85F-4959-B08F-1FA117B09288}">
+<ds:datastoreItem xmlns:ds="http://schemas.openxmlformats.org/officeDocument/2006/customXml" ds:itemID="{27046576-EB9D-41F0-8B79-1A6773DCF7BD}">
   <ds:schemaRefs>
     <ds:schemaRef ds:uri="http://schemas.openxmlformats.org/officeDocument/2006/bibliography"/>
   </ds:schemaRefs>

</xml_diff>